<commit_message>
udpated docs to include at3
</commit_message>
<xml_diff>
--- a/docs/CACIE_maxDoseDB.docx
+++ b/docs/CACIE_maxDoseDB.docx
@@ -47,7 +47,6 @@
           <w:dataBinding w:prefixMappings="xmlns:ns0='http://purl.org/dc/elements/1.1/' xmlns:ns1='http://schemas.openxmlformats.org/package/2006/metadata/core-properties' " w:xpath="/ns1:coreProperties[1]/ns1:keywords[1]" w:storeItemID="{6C3C8BC8-F283-45AE-878A-BAB7291924A1}"/>
           <w:text/>
         </w:sdtPr>
-        <w:sdtEndPr/>
         <w:sdtContent>
           <w:r>
             <w:rPr>
@@ -1388,6 +1387,32 @@
     </w:p>
     <w:p>
       <w:pPr>
+        <w:pStyle w:val="H1bodytext"/>
+        <w:rPr>
+          <w:rFonts w:ascii="Arial" w:hAnsi="Arial" w:cs="Arial"/>
+        </w:rPr>
+      </w:pPr>
+      <w:r>
+        <w:rPr>
+          <w:rFonts w:ascii="Arial" w:hAnsi="Arial" w:cs="Arial"/>
+        </w:rPr>
+        <w:t xml:space="preserve">FR-16: This tool must allow the user to specify the exposure pathways </w:t>
+      </w:r>
+      <w:r>
+        <w:rPr>
+          <w:rFonts w:ascii="Arial" w:hAnsi="Arial" w:cs="Arial"/>
+        </w:rPr>
+        <w:t xml:space="preserve">(also known as routes) </w:t>
+      </w:r>
+      <w:r>
+        <w:rPr>
+          <w:rFonts w:ascii="Arial" w:hAnsi="Arial" w:cs="Arial"/>
+        </w:rPr>
+        <w:t>to include in the calculation.</w:t>
+      </w:r>
+    </w:p>
+    <w:p>
+      <w:pPr>
         <w:pStyle w:val="Heading1"/>
       </w:pPr>
       <w:r>
@@ -1893,6 +1918,7 @@
         <w:rPr>
           <w:rFonts w:ascii="Consolas" w:hAnsi="Consolas"/>
         </w:rPr>
+        <w:lastRenderedPageBreak/>
         <w:tab/>
         <w:t xml:space="preserve">  {“name”:”cell_row”, “type”:”INTEGER”},</w:t>
       </w:r>
@@ -1925,7 +1951,6 @@
         <w:rPr>
           <w:rFonts w:ascii="Consolas" w:hAnsi="Consolas"/>
         </w:rPr>
-        <w:lastRenderedPageBreak/>
         <w:tab/>
         <w:t xml:space="preserve">  {“name”:”cell_layer”, “type”:”INTEGER”},</w:t>
       </w:r>
@@ -1974,6 +1999,21 @@
           <w:rFonts w:ascii="Consolas" w:hAnsi="Consolas"/>
         </w:rPr>
         <w:t xml:space="preserve">    "outputdir":"output",</w:t>
+      </w:r>
+    </w:p>
+    <w:p>
+      <w:pPr>
+        <w:pStyle w:val="H1bodytext"/>
+        <w:spacing w:after="120"/>
+        <w:rPr>
+          <w:rFonts w:ascii="Consolas" w:hAnsi="Consolas"/>
+        </w:rPr>
+      </w:pPr>
+      <w:r>
+        <w:rPr>
+          <w:rFonts w:ascii="Consolas" w:hAnsi="Consolas"/>
+        </w:rPr>
+        <w:t xml:space="preserve">    “rotes”:[“Total”,”Egg”,”Inhalation”,”]</w:t>
       </w:r>
     </w:p>
     <w:p>
@@ -2467,7 +2507,7 @@
         <w:rPr>
           <w:rFonts w:ascii="Consolas" w:hAnsi="Consolas"/>
         </w:rPr>
-        <w:t>outputdir</w:t>
+        <w:t>rotes</w:t>
       </w:r>
     </w:p>
     <w:p>
@@ -2479,26 +2519,51 @@
         </w:numPr>
         <w:spacing w:after="120"/>
         <w:rPr>
-          <w:rFonts w:ascii="Arial" w:hAnsi="Arial"/>
-        </w:rPr>
-      </w:pPr>
-      <w:r>
-        <w:rPr>
-          <w:rFonts w:ascii="Arial" w:hAnsi="Arial"/>
-        </w:rPr>
-        <w:t xml:space="preserve">A path to an existing </w:t>
-      </w:r>
-      <w:r>
-        <w:rPr>
-          <w:rFonts w:ascii="Arial" w:hAnsi="Arial"/>
-        </w:rPr>
-        <w:t>directory</w:t>
-      </w:r>
-      <w:r>
-        <w:rPr>
-          <w:rFonts w:ascii="Arial" w:hAnsi="Arial"/>
-        </w:rPr>
-        <w:t xml:space="preserve"> where the output will be stored</w:t>
+          <w:rFonts w:ascii="Arial" w:hAnsi="Arial" w:cs="Arial"/>
+        </w:rPr>
+      </w:pPr>
+      <w:r>
+        <w:rPr>
+          <w:rFonts w:ascii="Arial" w:hAnsi="Arial" w:cs="Arial"/>
+        </w:rPr>
+        <w:lastRenderedPageBreak/>
+        <w:t xml:space="preserve">a list of strings denoting the </w:t>
+      </w:r>
+      <w:r>
+        <w:rPr>
+          <w:rFonts w:ascii="Arial" w:hAnsi="Arial" w:cs="Arial"/>
+        </w:rPr>
+        <w:t>exposure routes</w:t>
+      </w:r>
+      <w:r>
+        <w:rPr>
+          <w:rFonts w:ascii="Arial" w:hAnsi="Arial" w:cs="Arial"/>
+        </w:rPr>
+        <w:t>/pathways</w:t>
+      </w:r>
+      <w:r>
+        <w:rPr>
+          <w:rFonts w:ascii="Arial" w:hAnsi="Arial" w:cs="Arial"/>
+        </w:rPr>
+        <w:t xml:space="preserve"> </w:t>
+      </w:r>
+      <w:r>
+        <w:rPr>
+          <w:rFonts w:ascii="Arial" w:hAnsi="Arial" w:cs="Arial"/>
+        </w:rPr>
+        <w:t xml:space="preserve">to include.  If this option is not specified, all </w:t>
+      </w:r>
+      <w:r>
+        <w:rPr>
+          <w:rFonts w:ascii="Arial" w:hAnsi="Arial" w:cs="Arial"/>
+        </w:rPr>
+        <w:t xml:space="preserve">routes </w:t>
+      </w:r>
+      <w:r>
+        <w:rPr>
+          <w:rFonts w:ascii="Arial" w:hAnsi="Arial" w:cs="Arial"/>
+        </w:rPr>
+        <w:t>are included.</w:t>
       </w:r>
     </w:p>
     <w:p>
@@ -2517,7 +2582,7 @@
         <w:rPr>
           <w:rFonts w:ascii="Consolas" w:hAnsi="Consolas"/>
         </w:rPr>
-        <w:t>dateranges</w:t>
+        <w:t>outputdir</w:t>
       </w:r>
     </w:p>
     <w:p>
@@ -2536,7 +2601,56 @@
         <w:rPr>
           <w:rFonts w:ascii="Arial" w:hAnsi="Arial"/>
         </w:rPr>
-        <w:lastRenderedPageBreak/>
+        <w:t xml:space="preserve">A path to an existing </w:t>
+      </w:r>
+      <w:r>
+        <w:rPr>
+          <w:rFonts w:ascii="Arial" w:hAnsi="Arial"/>
+        </w:rPr>
+        <w:t>directory</w:t>
+      </w:r>
+      <w:r>
+        <w:rPr>
+          <w:rFonts w:ascii="Arial" w:hAnsi="Arial"/>
+        </w:rPr>
+        <w:t xml:space="preserve"> where the output will be stored</w:t>
+      </w:r>
+    </w:p>
+    <w:p>
+      <w:pPr>
+        <w:pStyle w:val="H1bodytext"/>
+        <w:numPr>
+          <w:ilvl w:val="0"/>
+          <w:numId w:val="16"/>
+        </w:numPr>
+        <w:spacing w:after="120"/>
+        <w:rPr>
+          <w:rFonts w:ascii="Consolas" w:hAnsi="Consolas"/>
+        </w:rPr>
+      </w:pPr>
+      <w:r>
+        <w:rPr>
+          <w:rFonts w:ascii="Consolas" w:hAnsi="Consolas"/>
+        </w:rPr>
+        <w:t>dateranges</w:t>
+      </w:r>
+    </w:p>
+    <w:p>
+      <w:pPr>
+        <w:pStyle w:val="H1bodytext"/>
+        <w:numPr>
+          <w:ilvl w:val="1"/>
+          <w:numId w:val="16"/>
+        </w:numPr>
+        <w:spacing w:after="120"/>
+        <w:rPr>
+          <w:rFonts w:ascii="Arial" w:hAnsi="Arial"/>
+        </w:rPr>
+      </w:pPr>
+      <w:r>
+        <w:rPr>
+          <w:rFonts w:ascii="Arial" w:hAnsi="Arial"/>
+        </w:rPr>
         <w:t xml:space="preserve">A list of objects that define the interval over which the maximum </w:t>
       </w:r>
       <w:r>
@@ -3134,6 +3248,7 @@
               <w:rPr>
                 <w:rFonts w:ascii="Arial" w:hAnsi="Arial"/>
               </w:rPr>
+              <w:lastRenderedPageBreak/>
               <w:t>model_date</w:t>
             </w:r>
           </w:p>
@@ -3264,7 +3379,6 @@
               <w:rPr>
                 <w:rFonts w:ascii="Arial" w:hAnsi="Arial"/>
               </w:rPr>
-              <w:lastRenderedPageBreak/>
               <w:t>Pathway</w:t>
             </w:r>
           </w:p>
@@ -4386,6 +4500,7 @@
         <w:pStyle w:val="Heading1"/>
       </w:pPr>
       <w:r>
+        <w:lastRenderedPageBreak/>
         <w:t>Requirements Traceability Matrix</w:t>
       </w:r>
     </w:p>
@@ -4418,7 +4533,6 @@
           <w:dataBinding w:prefixMappings="xmlns:ns0='http://purl.org/dc/elements/1.1/' xmlns:ns1='http://schemas.openxmlformats.org/package/2006/metadata/core-properties' " w:xpath="/ns1:coreProperties[1]/ns1:keywords[1]" w:storeItemID="{6C3C8BC8-F283-45AE-878A-BAB7291924A1}"/>
           <w:text/>
         </w:sdtPr>
-        <w:sdtEndPr/>
         <w:sdtContent>
           <w:r>
             <w:rPr>
@@ -4543,30 +4657,16 @@
             <w:bookmarkStart w:id="4" w:name="_Ref33083555"/>
             <w:bookmarkEnd w:id="3"/>
             <w:r>
-              <w:lastRenderedPageBreak/>
               <w:t xml:space="preserve">Table </w:t>
             </w:r>
-            <w:r>
-              <w:fldChar w:fldCharType="begin"/>
-            </w:r>
-            <w:r>
-              <w:instrText xml:space="preserve"> SEQ Table \* ARABIC </w:instrText>
-            </w:r>
-            <w:r>
-              <w:fldChar w:fldCharType="separate"/>
-            </w:r>
-            <w:r>
-              <w:rPr>
-                <w:noProof/>
-              </w:rPr>
-              <w:t>1</w:t>
-            </w:r>
-            <w:r>
-              <w:rPr>
-                <w:noProof/>
-              </w:rPr>
-              <w:fldChar w:fldCharType="end"/>
-            </w:r>
+            <w:fldSimple w:instr=" SEQ Table \* ARABIC ">
+              <w:r>
+                <w:rPr>
+                  <w:noProof/>
+                </w:rPr>
+                <w:t>1</w:t>
+              </w:r>
+            </w:fldSimple>
             <w:bookmarkEnd w:id="4"/>
           </w:p>
           <w:p>
@@ -4817,13 +4917,6 @@
                 <w:sz w:val="20"/>
               </w:rPr>
             </w:pPr>
-            <w:r>
-              <w:rPr>
-                <w:rFonts w:ascii="Arial" w:hAnsi="Arial"/>
-                <w:sz w:val="20"/>
-              </w:rPr>
-              <w:t>Pass</w:t>
-            </w:r>
           </w:p>
         </w:tc>
       </w:tr>
@@ -4965,13 +5058,6 @@
                 <w:sz w:val="20"/>
               </w:rPr>
             </w:pPr>
-            <w:r>
-              <w:rPr>
-                <w:rFonts w:ascii="Arial" w:hAnsi="Arial"/>
-                <w:sz w:val="20"/>
-              </w:rPr>
-              <w:t>Pass</w:t>
-            </w:r>
           </w:p>
         </w:tc>
       </w:tr>
@@ -5120,13 +5206,6 @@
                 <w:sz w:val="20"/>
               </w:rPr>
             </w:pPr>
-            <w:r>
-              <w:rPr>
-                <w:rFonts w:ascii="Arial" w:hAnsi="Arial"/>
-                <w:sz w:val="20"/>
-              </w:rPr>
-              <w:t>Pass</w:t>
-            </w:r>
           </w:p>
         </w:tc>
       </w:tr>
@@ -5282,13 +5361,6 @@
                 <w:sz w:val="20"/>
               </w:rPr>
             </w:pPr>
-            <w:r>
-              <w:rPr>
-                <w:rFonts w:ascii="Arial" w:hAnsi="Arial"/>
-                <w:sz w:val="20"/>
-              </w:rPr>
-              <w:t>Pass</w:t>
-            </w:r>
           </w:p>
         </w:tc>
       </w:tr>
@@ -5444,13 +5516,6 @@
                 <w:sz w:val="20"/>
               </w:rPr>
             </w:pPr>
-            <w:r>
-              <w:rPr>
-                <w:rFonts w:ascii="Arial" w:hAnsi="Arial"/>
-                <w:sz w:val="20"/>
-              </w:rPr>
-              <w:t>Pass</w:t>
-            </w:r>
           </w:p>
         </w:tc>
       </w:tr>
@@ -5606,13 +5671,6 @@
                 <w:sz w:val="20"/>
               </w:rPr>
             </w:pPr>
-            <w:r>
-              <w:rPr>
-                <w:rFonts w:ascii="Arial" w:hAnsi="Arial"/>
-                <w:sz w:val="20"/>
-              </w:rPr>
-              <w:t>Pass</w:t>
-            </w:r>
           </w:p>
         </w:tc>
       </w:tr>
@@ -5768,13 +5826,6 @@
                 <w:sz w:val="20"/>
               </w:rPr>
             </w:pPr>
-            <w:r>
-              <w:rPr>
-                <w:rFonts w:ascii="Arial" w:hAnsi="Arial"/>
-                <w:sz w:val="20"/>
-              </w:rPr>
-              <w:t>Pass</w:t>
-            </w:r>
           </w:p>
         </w:tc>
       </w:tr>
@@ -5930,13 +5981,6 @@
                 <w:sz w:val="20"/>
               </w:rPr>
             </w:pPr>
-            <w:r>
-              <w:rPr>
-                <w:rFonts w:ascii="Arial" w:hAnsi="Arial"/>
-                <w:sz w:val="20"/>
-              </w:rPr>
-              <w:t>Pass</w:t>
-            </w:r>
           </w:p>
         </w:tc>
       </w:tr>
@@ -6092,13 +6136,6 @@
                 <w:sz w:val="20"/>
               </w:rPr>
             </w:pPr>
-            <w:r>
-              <w:rPr>
-                <w:rFonts w:ascii="Arial" w:hAnsi="Arial"/>
-                <w:sz w:val="20"/>
-              </w:rPr>
-              <w:t>Pass</w:t>
-            </w:r>
           </w:p>
         </w:tc>
       </w:tr>
@@ -6268,13 +6305,6 @@
                 <w:sz w:val="20"/>
               </w:rPr>
             </w:pPr>
-            <w:r>
-              <w:rPr>
-                <w:rFonts w:ascii="Arial" w:hAnsi="Arial"/>
-                <w:sz w:val="20"/>
-              </w:rPr>
-              <w:t>Pass</w:t>
-            </w:r>
           </w:p>
         </w:tc>
       </w:tr>
@@ -6472,13 +6502,6 @@
                 <w:sz w:val="20"/>
               </w:rPr>
             </w:pPr>
-            <w:r>
-              <w:rPr>
-                <w:rFonts w:ascii="Arial" w:hAnsi="Arial"/>
-                <w:sz w:val="20"/>
-              </w:rPr>
-              <w:t>Pass</w:t>
-            </w:r>
           </w:p>
         </w:tc>
       </w:tr>
@@ -6662,13 +6685,6 @@
                 <w:sz w:val="20"/>
               </w:rPr>
             </w:pPr>
-            <w:r>
-              <w:rPr>
-                <w:rFonts w:ascii="Arial" w:hAnsi="Arial"/>
-                <w:sz w:val="20"/>
-              </w:rPr>
-              <w:t>Pass</w:t>
-            </w:r>
           </w:p>
         </w:tc>
       </w:tr>
@@ -6838,13 +6854,6 @@
                 <w:sz w:val="20"/>
               </w:rPr>
             </w:pPr>
-            <w:r>
-              <w:rPr>
-                <w:rFonts w:ascii="Arial" w:hAnsi="Arial"/>
-                <w:sz w:val="20"/>
-              </w:rPr>
-              <w:t>Pass</w:t>
-            </w:r>
           </w:p>
         </w:tc>
       </w:tr>
@@ -7000,13 +7009,6 @@
                 <w:sz w:val="20"/>
               </w:rPr>
             </w:pPr>
-            <w:r>
-              <w:rPr>
-                <w:rFonts w:ascii="Arial" w:hAnsi="Arial"/>
-                <w:sz w:val="20"/>
-              </w:rPr>
-              <w:t>Pass</w:t>
-            </w:r>
           </w:p>
         </w:tc>
       </w:tr>
@@ -7218,13 +7220,6 @@
                 <w:sz w:val="20"/>
               </w:rPr>
             </w:pPr>
-            <w:r>
-              <w:rPr>
-                <w:rFonts w:ascii="Arial" w:hAnsi="Arial"/>
-                <w:sz w:val="20"/>
-              </w:rPr>
-              <w:t>Pass</w:t>
-            </w:r>
           </w:p>
         </w:tc>
       </w:tr>
@@ -7253,6 +7248,7 @@
                 <w:rFonts w:ascii="Arial" w:hAnsi="Arial"/>
                 <w:sz w:val="20"/>
               </w:rPr>
+              <w:lastRenderedPageBreak/>
               <w:t>FR-1</w:t>
             </w:r>
             <w:r>
@@ -7422,13 +7418,111 @@
                 <w:sz w:val="20"/>
               </w:rPr>
             </w:pPr>
-            <w:r>
-              <w:rPr>
-                <w:rFonts w:ascii="Arial" w:hAnsi="Arial"/>
-                <w:sz w:val="20"/>
-              </w:rPr>
-              <w:t>Pass</w:t>
-            </w:r>
+          </w:p>
+        </w:tc>
+      </w:tr>
+      <w:tr>
+        <w:trPr>
+          <w:trHeight w:val="782"/>
+        </w:trPr>
+        <w:tc>
+          <w:tcPr>
+            <w:tcW w:w="1439" w:type="dxa"/>
+            <w:vAlign w:val="center"/>
+          </w:tcPr>
+          <w:p>
+            <w:pPr>
+              <w:pStyle w:val="H1bodytext"/>
+              <w:spacing w:after="0"/>
+              <w:ind w:left="0"/>
+              <w:jc w:val="center"/>
+              <w:rPr>
+                <w:rFonts w:ascii="Arial" w:hAnsi="Arial"/>
+                <w:sz w:val="20"/>
+              </w:rPr>
+            </w:pPr>
+            <w:r>
+              <w:rPr>
+                <w:rFonts w:ascii="Arial" w:hAnsi="Arial"/>
+                <w:sz w:val="20"/>
+              </w:rPr>
+              <w:t>FR-16</w:t>
+            </w:r>
+          </w:p>
+        </w:tc>
+        <w:tc>
+          <w:tcPr>
+            <w:tcW w:w="4141" w:type="dxa"/>
+            <w:vAlign w:val="center"/>
+          </w:tcPr>
+          <w:p>
+            <w:pPr>
+              <w:pStyle w:val="H1bodytext"/>
+              <w:spacing w:after="0"/>
+              <w:ind w:left="0"/>
+              <w:jc w:val="center"/>
+              <w:rPr>
+                <w:rFonts w:ascii="Arial" w:hAnsi="Arial"/>
+                <w:sz w:val="20"/>
+              </w:rPr>
+            </w:pPr>
+            <w:r>
+              <w:rPr>
+                <w:rFonts w:ascii="Arial" w:hAnsi="Arial"/>
+                <w:sz w:val="20"/>
+              </w:rPr>
+              <w:t>Allow user to specify the exposure pathway/routes to include in the calculation</w:t>
+            </w:r>
+          </w:p>
+        </w:tc>
+        <w:tc>
+          <w:tcPr>
+            <w:tcW w:w="2610" w:type="dxa"/>
+            <w:vAlign w:val="center"/>
+          </w:tcPr>
+          <w:p>
+            <w:pPr>
+              <w:pStyle w:val="H1bodytext"/>
+              <w:spacing w:after="0"/>
+              <w:ind w:left="0"/>
+              <w:jc w:val="center"/>
+              <w:rPr>
+                <w:rFonts w:ascii="Arial" w:hAnsi="Arial"/>
+                <w:sz w:val="20"/>
+              </w:rPr>
+            </w:pPr>
+            <w:r>
+              <w:rPr>
+                <w:rFonts w:ascii="Arial" w:hAnsi="Arial"/>
+                <w:sz w:val="20"/>
+              </w:rPr>
+              <w:t xml:space="preserve">CACIE-maxDoseDB-AT-3 Step </w:t>
+            </w:r>
+            <w:r>
+              <w:rPr>
+                <w:rFonts w:ascii="Arial" w:hAnsi="Arial"/>
+                <w:sz w:val="20"/>
+              </w:rPr>
+              <w:t>5</w:t>
+            </w:r>
+          </w:p>
+        </w:tc>
+        <w:tc>
+          <w:tcPr>
+            <w:tcW w:w="1170" w:type="dxa"/>
+            <w:vAlign w:val="center"/>
+          </w:tcPr>
+          <w:p>
+            <w:pPr>
+              <w:pStyle w:val="H1bodytext"/>
+              <w:spacing w:after="0"/>
+              <w:ind w:left="0"/>
+              <w:jc w:val="center"/>
+              <w:rPr>
+                <w:rFonts w:ascii="Arial" w:hAnsi="Arial"/>
+                <w:sz w:val="20"/>
+              </w:rPr>
+            </w:pPr>
           </w:p>
         </w:tc>
       </w:tr>
@@ -7447,7 +7541,6 @@
         <w:pStyle w:val="Heading1"/>
       </w:pPr>
       <w:r>
-        <w:lastRenderedPageBreak/>
         <w:t xml:space="preserve">Installation </w:t>
       </w:r>
       <w:r>
@@ -7640,6 +7733,7 @@
             <w:pPr>
               <w:pStyle w:val="Table"/>
             </w:pPr>
+            <w:bookmarkStart w:id="5" w:name="_Hlk49406758"/>
             <w:r>
               <w:t xml:space="preserve">Table </w:t>
             </w:r>
@@ -7676,7 +7770,6 @@
                 <w:dataBinding w:prefixMappings="xmlns:ns0='http://purl.org/dc/elements/1.1/' xmlns:ns1='http://schemas.openxmlformats.org/package/2006/metadata/core-properties' " w:xpath="/ns1:coreProperties[1]/ns1:keywords[1]" w:storeItemID="{6C3C8BC8-F283-45AE-878A-BAB7291924A1}"/>
                 <w:text/>
               </w:sdtPr>
-              <w:sdtEndPr/>
               <w:sdtContent>
                 <w:r>
                   <w:rPr>
@@ -7778,7 +7871,6 @@
                 <w:dataBinding w:prefixMappings="xmlns:ns0='http://purl.org/dc/elements/1.1/' xmlns:ns1='http://schemas.openxmlformats.org/package/2006/metadata/core-properties' " w:xpath="/ns1:coreProperties[1]/ns1:keywords[1]" w:storeItemID="{6C3C8BC8-F283-45AE-878A-BAB7291924A1}"/>
                 <w:text/>
               </w:sdtPr>
-              <w:sdtEndPr/>
               <w:sdtContent>
                 <w:r>
                   <w:rPr>
@@ -7853,7 +7945,6 @@
                 <w:dataBinding w:prefixMappings="xmlns:ns0='http://purl.org/dc/elements/1.1/' xmlns:ns1='http://schemas.openxmlformats.org/package/2006/metadata/core-properties' " w:xpath="/ns1:coreProperties[1]/ns1:keywords[1]" w:storeItemID="{6C3C8BC8-F283-45AE-878A-BAB7291924A1}"/>
                 <w:text/>
               </w:sdtPr>
-              <w:sdtEndPr/>
               <w:sdtContent>
                 <w:r>
                   <w:rPr>
@@ -8699,6 +8790,7 @@
                 <w:rFonts w:ascii="Consolas" w:hAnsi="Consolas"/>
                 <w:sz w:val="20"/>
               </w:rPr>
+              <w:lastRenderedPageBreak/>
               <w:t>vim -R inputs/testControlInput.json</w:t>
             </w:r>
             <w:r>
@@ -8760,6 +8852,7 @@
                 <w:rFonts w:ascii="Arial" w:hAnsi="Arial"/>
                 <w:sz w:val="20"/>
               </w:rPr>
+              <w:lastRenderedPageBreak/>
               <w:t>1) The “domain” fields (each object has a “name” and “fpath” attribute):</w:t>
             </w:r>
           </w:p>
@@ -8841,6 +8934,7 @@
                 <w:rFonts w:ascii="Arial" w:hAnsi="Arial"/>
                 <w:sz w:val="20"/>
               </w:rPr>
+              <w:lastRenderedPageBreak/>
               <w:t>2) The “dateranges” fields (each object has a “start_year” and “end_year” attributes):</w:t>
             </w:r>
           </w:p>
@@ -9017,7 +9111,6 @@
                 <w:rFonts w:ascii="Arial" w:hAnsi="Arial"/>
                 <w:sz w:val="20"/>
               </w:rPr>
-              <w:lastRenderedPageBreak/>
               <w:t>4</w:t>
             </w:r>
           </w:p>
@@ -9594,6 +9687,7 @@
           </w:p>
         </w:tc>
       </w:tr>
+      <w:bookmarkEnd w:id="5"/>
     </w:tbl>
     <w:p>
       <w:pPr>
@@ -9613,10 +9707,14 @@
         <w:tblLook w:val="04A0" w:firstRow="1" w:lastRow="0" w:firstColumn="1" w:lastColumn="0" w:noHBand="0" w:noVBand="1"/>
       </w:tblPr>
       <w:tblGrid>
-        <w:gridCol w:w="1021"/>
-        <w:gridCol w:w="3749"/>
+        <w:gridCol w:w="1010"/>
+        <w:gridCol w:w="11"/>
+        <w:gridCol w:w="3284"/>
+        <w:gridCol w:w="465"/>
         <w:gridCol w:w="3330"/>
-        <w:gridCol w:w="1912"/>
+        <w:gridCol w:w="434"/>
+        <w:gridCol w:w="1366"/>
+        <w:gridCol w:w="112"/>
       </w:tblGrid>
       <w:tr>
         <w:trPr>
@@ -9628,7 +9726,7 @@
         <w:tc>
           <w:tcPr>
             <w:tcW w:w="10012" w:type="dxa"/>
-            <w:gridSpan w:val="4"/>
+            <w:gridSpan w:val="8"/>
             <w:tcBorders>
               <w:top w:val="nil"/>
               <w:left w:val="nil"/>
@@ -9642,6 +9740,7 @@
               <w:pStyle w:val="Table"/>
             </w:pPr>
             <w:r>
+              <w:lastRenderedPageBreak/>
               <w:t xml:space="preserve">Table </w:t>
             </w:r>
             <w:r>
@@ -9677,7 +9776,6 @@
                 <w:dataBinding w:prefixMappings="xmlns:ns0='http://purl.org/dc/elements/1.1/' xmlns:ns1='http://schemas.openxmlformats.org/package/2006/metadata/core-properties' " w:xpath="/ns1:coreProperties[1]/ns1:keywords[1]" w:storeItemID="{6C3C8BC8-F283-45AE-878A-BAB7291924A1}"/>
                 <w:text/>
               </w:sdtPr>
-              <w:sdtEndPr/>
               <w:sdtContent>
                 <w:r>
                   <w:rPr>
@@ -9743,7 +9841,7 @@
         <w:tc>
           <w:tcPr>
             <w:tcW w:w="4770" w:type="dxa"/>
-            <w:gridSpan w:val="2"/>
+            <w:gridSpan w:val="4"/>
             <w:tcBorders>
               <w:top w:val="single" w:sz="4" w:space="0" w:color="auto"/>
             </w:tcBorders>
@@ -9779,7 +9877,6 @@
                 <w:dataBinding w:prefixMappings="xmlns:ns0='http://purl.org/dc/elements/1.1/' xmlns:ns1='http://schemas.openxmlformats.org/package/2006/metadata/core-properties' " w:xpath="/ns1:coreProperties[1]/ns1:keywords[1]" w:storeItemID="{6C3C8BC8-F283-45AE-878A-BAB7291924A1}"/>
                 <w:text/>
               </w:sdtPr>
-              <w:sdtEndPr/>
               <w:sdtContent>
                 <w:r>
                   <w:rPr>
@@ -9838,7 +9935,6 @@
                 <w:dataBinding w:prefixMappings="xmlns:ns0='http://purl.org/dc/elements/1.1/' xmlns:ns1='http://schemas.openxmlformats.org/package/2006/metadata/core-properties' " w:xpath="/ns1:coreProperties[1]/ns1:keywords[1]" w:storeItemID="{6C3C8BC8-F283-45AE-878A-BAB7291924A1}"/>
                 <w:text/>
               </w:sdtPr>
-              <w:sdtEndPr/>
               <w:sdtContent>
                 <w:r>
                   <w:rPr>
@@ -9872,7 +9968,7 @@
         <w:tc>
           <w:tcPr>
             <w:tcW w:w="5242" w:type="dxa"/>
-            <w:gridSpan w:val="2"/>
+            <w:gridSpan w:val="4"/>
             <w:tcBorders>
               <w:top w:val="single" w:sz="4" w:space="0" w:color="auto"/>
             </w:tcBorders>
@@ -9919,7 +10015,7 @@
         <w:tc>
           <w:tcPr>
             <w:tcW w:w="4770" w:type="dxa"/>
-            <w:gridSpan w:val="2"/>
+            <w:gridSpan w:val="4"/>
             <w:tcBorders>
               <w:top w:val="single" w:sz="4" w:space="0" w:color="auto"/>
             </w:tcBorders>
@@ -9986,7 +10082,7 @@
         <w:tc>
           <w:tcPr>
             <w:tcW w:w="5242" w:type="dxa"/>
-            <w:gridSpan w:val="2"/>
+            <w:gridSpan w:val="4"/>
             <w:tcBorders>
               <w:top w:val="single" w:sz="4" w:space="0" w:color="auto"/>
             </w:tcBorders>
@@ -10033,7 +10129,7 @@
         <w:tc>
           <w:tcPr>
             <w:tcW w:w="10012" w:type="dxa"/>
-            <w:gridSpan w:val="4"/>
+            <w:gridSpan w:val="8"/>
             <w:tcBorders>
               <w:top w:val="single" w:sz="4" w:space="0" w:color="auto"/>
             </w:tcBorders>
@@ -10089,6 +10185,7 @@
         <w:tc>
           <w:tcPr>
             <w:tcW w:w="1021" w:type="dxa"/>
+            <w:gridSpan w:val="2"/>
             <w:tcBorders>
               <w:top w:val="single" w:sz="4" w:space="0" w:color="auto"/>
             </w:tcBorders>
@@ -10128,6 +10225,7 @@
         <w:tc>
           <w:tcPr>
             <w:tcW w:w="3749" w:type="dxa"/>
+            <w:gridSpan w:val="2"/>
             <w:tcBorders>
               <w:top w:val="single" w:sz="4" w:space="0" w:color="auto"/>
             </w:tcBorders>
@@ -10190,6 +10288,7 @@
         <w:tc>
           <w:tcPr>
             <w:tcW w:w="1912" w:type="dxa"/>
+            <w:gridSpan w:val="3"/>
             <w:tcBorders>
               <w:top w:val="single" w:sz="4" w:space="0" w:color="auto"/>
             </w:tcBorders>
@@ -10236,7 +10335,7 @@
         <w:tc>
           <w:tcPr>
             <w:tcW w:w="10012" w:type="dxa"/>
-            <w:gridSpan w:val="4"/>
+            <w:gridSpan w:val="8"/>
             <w:vAlign w:val="center"/>
           </w:tcPr>
           <w:p>
@@ -10320,7 +10419,6 @@
                 <w:iCs/>
                 <w:sz w:val="20"/>
               </w:rPr>
-              <w:lastRenderedPageBreak/>
               <w:t xml:space="preserve">For this test, you must transfer the files from the remote server to a location on your own computer so that you can use Microsoft Excel to independently verify the maximum dose calculation. </w:t>
             </w:r>
           </w:p>
@@ -10347,6 +10445,7 @@
         <w:tc>
           <w:tcPr>
             <w:tcW w:w="1021" w:type="dxa"/>
+            <w:gridSpan w:val="2"/>
             <w:vAlign w:val="center"/>
           </w:tcPr>
           <w:p>
@@ -10360,13 +10459,12 @@
                 <w:sz w:val="20"/>
               </w:rPr>
             </w:pPr>
-            <w:bookmarkStart w:id="5" w:name="_Hlk49271458"/>
-            <w:r>
-              <w:rPr>
-                <w:rFonts w:ascii="Arial" w:hAnsi="Arial"/>
-                <w:sz w:val="20"/>
-              </w:rPr>
-              <w:lastRenderedPageBreak/>
+            <w:bookmarkStart w:id="6" w:name="_Hlk49271458"/>
+            <w:r>
+              <w:rPr>
+                <w:rFonts w:ascii="Arial" w:hAnsi="Arial"/>
+                <w:sz w:val="20"/>
+              </w:rPr>
               <w:t>1</w:t>
             </w:r>
           </w:p>
@@ -10374,6 +10472,7 @@
         <w:tc>
           <w:tcPr>
             <w:tcW w:w="3749" w:type="dxa"/>
+            <w:gridSpan w:val="2"/>
             <w:vAlign w:val="center"/>
           </w:tcPr>
           <w:p>
@@ -10573,6 +10672,7 @@
         <w:tc>
           <w:tcPr>
             <w:tcW w:w="1912" w:type="dxa"/>
+            <w:gridSpan w:val="3"/>
             <w:vAlign w:val="center"/>
           </w:tcPr>
           <w:p>
@@ -10589,7 +10689,7 @@
           </w:p>
         </w:tc>
       </w:tr>
-      <w:bookmarkEnd w:id="5"/>
+      <w:bookmarkEnd w:id="6"/>
       <w:tr>
         <w:trPr>
           <w:trHeight w:val="1070"/>
@@ -10598,7 +10698,7 @@
         <w:tc>
           <w:tcPr>
             <w:tcW w:w="10012" w:type="dxa"/>
-            <w:gridSpan w:val="4"/>
+            <w:gridSpan w:val="8"/>
             <w:vAlign w:val="center"/>
           </w:tcPr>
           <w:p>
@@ -10666,6 +10766,7 @@
         <w:tc>
           <w:tcPr>
             <w:tcW w:w="1021" w:type="dxa"/>
+            <w:gridSpan w:val="2"/>
             <w:vAlign w:val="center"/>
           </w:tcPr>
           <w:p>
@@ -10679,7 +10780,7 @@
                 <w:sz w:val="20"/>
               </w:rPr>
             </w:pPr>
-            <w:bookmarkStart w:id="6" w:name="_Hlk49236277"/>
+            <w:bookmarkStart w:id="7" w:name="_Hlk49236277"/>
             <w:r>
               <w:rPr>
                 <w:rFonts w:ascii="Arial" w:hAnsi="Arial"/>
@@ -10692,7 +10793,7 @@
         <w:tc>
           <w:tcPr>
             <w:tcW w:w="8991" w:type="dxa"/>
-            <w:gridSpan w:val="3"/>
+            <w:gridSpan w:val="6"/>
             <w:vAlign w:val="center"/>
           </w:tcPr>
           <w:p>
@@ -10739,6 +10840,7 @@
         <w:tc>
           <w:tcPr>
             <w:tcW w:w="1021" w:type="dxa"/>
+            <w:gridSpan w:val="2"/>
             <w:vAlign w:val="center"/>
           </w:tcPr>
           <w:p>
@@ -10764,6 +10866,7 @@
         <w:tc>
           <w:tcPr>
             <w:tcW w:w="3749" w:type="dxa"/>
+            <w:gridSpan w:val="2"/>
             <w:vAlign w:val="center"/>
           </w:tcPr>
           <w:p>
@@ -10960,6 +11063,7 @@
         <w:tc>
           <w:tcPr>
             <w:tcW w:w="1912" w:type="dxa"/>
+            <w:gridSpan w:val="3"/>
             <w:vAlign w:val="center"/>
           </w:tcPr>
           <w:p>
@@ -10975,7 +11079,7 @@
           </w:p>
         </w:tc>
       </w:tr>
-      <w:bookmarkEnd w:id="6"/>
+      <w:bookmarkEnd w:id="7"/>
       <w:tr>
         <w:trPr>
           <w:cantSplit/>
@@ -10985,6 +11089,7 @@
         <w:tc>
           <w:tcPr>
             <w:tcW w:w="1021" w:type="dxa"/>
+            <w:gridSpan w:val="2"/>
             <w:vAlign w:val="center"/>
           </w:tcPr>
           <w:p>
@@ -11010,6 +11115,7 @@
         <w:tc>
           <w:tcPr>
             <w:tcW w:w="3749" w:type="dxa"/>
+            <w:gridSpan w:val="2"/>
             <w:vAlign w:val="center"/>
           </w:tcPr>
           <w:p>
@@ -11120,6 +11226,7 @@
         <w:tc>
           <w:tcPr>
             <w:tcW w:w="1912" w:type="dxa"/>
+            <w:gridSpan w:val="3"/>
             <w:vAlign w:val="center"/>
           </w:tcPr>
           <w:p>
@@ -11144,6 +11251,7 @@
         <w:tc>
           <w:tcPr>
             <w:tcW w:w="1021" w:type="dxa"/>
+            <w:gridSpan w:val="2"/>
             <w:vAlign w:val="center"/>
           </w:tcPr>
           <w:p>
@@ -11169,6 +11277,7 @@
         <w:tc>
           <w:tcPr>
             <w:tcW w:w="3749" w:type="dxa"/>
+            <w:gridSpan w:val="2"/>
             <w:vAlign w:val="center"/>
           </w:tcPr>
           <w:p>
@@ -11358,6 +11467,7 @@
         <w:tc>
           <w:tcPr>
             <w:tcW w:w="1912" w:type="dxa"/>
+            <w:gridSpan w:val="3"/>
             <w:vAlign w:val="center"/>
           </w:tcPr>
           <w:p>
@@ -11381,6 +11491,7 @@
         <w:tc>
           <w:tcPr>
             <w:tcW w:w="1021" w:type="dxa"/>
+            <w:gridSpan w:val="2"/>
             <w:vAlign w:val="center"/>
           </w:tcPr>
           <w:p>
@@ -11414,6 +11525,7 @@
         <w:tc>
           <w:tcPr>
             <w:tcW w:w="3749" w:type="dxa"/>
+            <w:gridSpan w:val="2"/>
             <w:vAlign w:val="center"/>
           </w:tcPr>
           <w:p>
@@ -11604,6 +11716,7 @@
         <w:tc>
           <w:tcPr>
             <w:tcW w:w="1912" w:type="dxa"/>
+            <w:gridSpan w:val="3"/>
             <w:vAlign w:val="center"/>
           </w:tcPr>
           <w:p>
@@ -11628,6 +11741,7 @@
         <w:tc>
           <w:tcPr>
             <w:tcW w:w="1021" w:type="dxa"/>
+            <w:gridSpan w:val="2"/>
             <w:vAlign w:val="center"/>
           </w:tcPr>
           <w:p>
@@ -11653,6 +11767,7 @@
         <w:tc>
           <w:tcPr>
             <w:tcW w:w="3749" w:type="dxa"/>
+            <w:gridSpan w:val="2"/>
             <w:vAlign w:val="center"/>
           </w:tcPr>
           <w:p>
@@ -11832,6 +11947,7 @@
         <w:tc>
           <w:tcPr>
             <w:tcW w:w="1912" w:type="dxa"/>
+            <w:gridSpan w:val="3"/>
             <w:vAlign w:val="center"/>
           </w:tcPr>
           <w:p>
@@ -11856,6 +11972,7 @@
         <w:tc>
           <w:tcPr>
             <w:tcW w:w="1021" w:type="dxa"/>
+            <w:gridSpan w:val="2"/>
             <w:vAlign w:val="center"/>
           </w:tcPr>
           <w:p>
@@ -11881,7 +11998,7 @@
         <w:tc>
           <w:tcPr>
             <w:tcW w:w="8991" w:type="dxa"/>
-            <w:gridSpan w:val="3"/>
+            <w:gridSpan w:val="6"/>
             <w:vAlign w:val="center"/>
           </w:tcPr>
           <w:p>
@@ -11928,6 +12045,7 @@
         <w:tc>
           <w:tcPr>
             <w:tcW w:w="1021" w:type="dxa"/>
+            <w:gridSpan w:val="2"/>
             <w:vAlign w:val="center"/>
           </w:tcPr>
           <w:p>
@@ -11953,6 +12071,7 @@
         <w:tc>
           <w:tcPr>
             <w:tcW w:w="3749" w:type="dxa"/>
+            <w:gridSpan w:val="2"/>
             <w:vAlign w:val="center"/>
           </w:tcPr>
           <w:p>
@@ -12073,6 +12192,7 @@
         <w:tc>
           <w:tcPr>
             <w:tcW w:w="1912" w:type="dxa"/>
+            <w:gridSpan w:val="3"/>
             <w:vAlign w:val="center"/>
           </w:tcPr>
           <w:p>
@@ -12097,6 +12217,7 @@
         <w:tc>
           <w:tcPr>
             <w:tcW w:w="1021" w:type="dxa"/>
+            <w:gridSpan w:val="2"/>
             <w:vAlign w:val="center"/>
           </w:tcPr>
           <w:p>
@@ -12123,6 +12244,7 @@
         <w:tc>
           <w:tcPr>
             <w:tcW w:w="3749" w:type="dxa"/>
+            <w:gridSpan w:val="2"/>
             <w:vAlign w:val="center"/>
           </w:tcPr>
           <w:p>
@@ -12329,6 +12451,7 @@
         <w:tc>
           <w:tcPr>
             <w:tcW w:w="1912" w:type="dxa"/>
+            <w:gridSpan w:val="3"/>
             <w:vAlign w:val="center"/>
           </w:tcPr>
           <w:p>
@@ -12353,6 +12476,7 @@
         <w:tc>
           <w:tcPr>
             <w:tcW w:w="1021" w:type="dxa"/>
+            <w:gridSpan w:val="2"/>
             <w:vAlign w:val="center"/>
           </w:tcPr>
           <w:p>
@@ -12378,6 +12502,7 @@
         <w:tc>
           <w:tcPr>
             <w:tcW w:w="3749" w:type="dxa"/>
+            <w:gridSpan w:val="2"/>
             <w:vAlign w:val="center"/>
           </w:tcPr>
           <w:p>
@@ -12592,6 +12717,7 @@
         <w:tc>
           <w:tcPr>
             <w:tcW w:w="1912" w:type="dxa"/>
+            <w:gridSpan w:val="3"/>
             <w:vAlign w:val="center"/>
           </w:tcPr>
           <w:p>
@@ -12616,6 +12742,7 @@
         <w:tc>
           <w:tcPr>
             <w:tcW w:w="1021" w:type="dxa"/>
+            <w:gridSpan w:val="2"/>
             <w:vAlign w:val="center"/>
           </w:tcPr>
           <w:p>
@@ -12629,7 +12756,7 @@
                 <w:sz w:val="20"/>
               </w:rPr>
             </w:pPr>
-            <w:bookmarkStart w:id="7" w:name="_Hlk49270443"/>
+            <w:bookmarkStart w:id="8" w:name="_Hlk49270443"/>
             <w:r>
               <w:rPr>
                 <w:rFonts w:ascii="Arial" w:hAnsi="Arial"/>
@@ -12649,6 +12776,7 @@
         <w:tc>
           <w:tcPr>
             <w:tcW w:w="3749" w:type="dxa"/>
+            <w:gridSpan w:val="2"/>
             <w:vAlign w:val="center"/>
           </w:tcPr>
           <w:p>
@@ -12828,6 +12956,7 @@
         <w:tc>
           <w:tcPr>
             <w:tcW w:w="1912" w:type="dxa"/>
+            <w:gridSpan w:val="3"/>
             <w:vAlign w:val="center"/>
           </w:tcPr>
           <w:p>
@@ -12852,6 +12981,7 @@
         <w:tc>
           <w:tcPr>
             <w:tcW w:w="1021" w:type="dxa"/>
+            <w:gridSpan w:val="2"/>
             <w:vAlign w:val="center"/>
           </w:tcPr>
           <w:p>
@@ -12885,6 +13015,7 @@
         <w:tc>
           <w:tcPr>
             <w:tcW w:w="3749" w:type="dxa"/>
+            <w:gridSpan w:val="2"/>
             <w:vAlign w:val="center"/>
           </w:tcPr>
           <w:p>
@@ -13064,6 +13195,7 @@
         <w:tc>
           <w:tcPr>
             <w:tcW w:w="1912" w:type="dxa"/>
+            <w:gridSpan w:val="3"/>
             <w:vAlign w:val="center"/>
           </w:tcPr>
           <w:p>
@@ -13079,7 +13211,1754 @@
           </w:p>
         </w:tc>
       </w:tr>
-      <w:bookmarkEnd w:id="7"/>
+      <w:bookmarkEnd w:id="8"/>
+      <w:tr>
+        <w:trPr>
+          <w:gridAfter w:val="1"/>
+          <w:wAfter w:w="112" w:type="dxa"/>
+          <w:cantSplit/>
+          <w:trHeight w:val="360"/>
+          <w:tblHeader/>
+          <w:jc w:val="center"/>
+        </w:trPr>
+        <w:tc>
+          <w:tcPr>
+            <w:tcW w:w="9900" w:type="dxa"/>
+            <w:gridSpan w:val="7"/>
+            <w:tcBorders>
+              <w:top w:val="nil"/>
+              <w:left w:val="nil"/>
+              <w:bottom w:val="single" w:sz="4" w:space="0" w:color="auto"/>
+              <w:right w:val="nil"/>
+            </w:tcBorders>
+            <w:vAlign w:val="bottom"/>
+          </w:tcPr>
+          <w:p>
+            <w:pPr>
+              <w:pStyle w:val="Table"/>
+            </w:pPr>
+          </w:p>
+          <w:p>
+            <w:pPr>
+              <w:pStyle w:val="Table"/>
+            </w:pPr>
+            <w:r>
+              <w:t xml:space="preserve">Table </w:t>
+            </w:r>
+            <w:r>
+              <w:t>4</w:t>
+            </w:r>
+          </w:p>
+          <w:p>
+            <w:pPr>
+              <w:pStyle w:val="H1bodytext"/>
+              <w:spacing w:after="0"/>
+              <w:ind w:left="0"/>
+              <w:jc w:val="center"/>
+              <w:rPr>
+                <w:rFonts w:ascii="Arial" w:hAnsi="Arial"/>
+                <w:b/>
+                <w:szCs w:val="22"/>
+              </w:rPr>
+            </w:pPr>
+            <w:sdt>
+              <w:sdtPr>
+                <w:rPr>
+                  <w:rFonts w:ascii="Arial" w:hAnsi="Arial"/>
+                  <w:b/>
+                  <w:bCs/>
+                  <w:szCs w:val="22"/>
+                </w:rPr>
+                <w:alias w:val="Keywords"/>
+                <w:tag w:val=""/>
+                <w:id w:val="608247991"/>
+                <w:placeholder>
+                  <w:docPart w:val="8B0155AB38594CA4ABE9DE4FB696BDF8"/>
+                </w:placeholder>
+                <w:dataBinding w:prefixMappings="xmlns:ns0='http://purl.org/dc/elements/1.1/' xmlns:ns1='http://schemas.openxmlformats.org/package/2006/metadata/core-properties' " w:xpath="/ns1:coreProperties[1]/ns1:keywords[1]" w:storeItemID="{6C3C8BC8-F283-45AE-878A-BAB7291924A1}"/>
+                <w:text/>
+              </w:sdtPr>
+              <w:sdtContent>
+                <w:r>
+                  <w:rPr>
+                    <w:rFonts w:ascii="Arial" w:hAnsi="Arial"/>
+                    <w:b/>
+                    <w:bCs/>
+                    <w:szCs w:val="22"/>
+                  </w:rPr>
+                  <w:t>maxDoseDB</w:t>
+                </w:r>
+              </w:sdtContent>
+            </w:sdt>
+            <w:r>
+              <w:rPr>
+                <w:rFonts w:ascii="Arial" w:hAnsi="Arial" w:cs="Arial"/>
+                <w:b/>
+                <w:szCs w:val="22"/>
+              </w:rPr>
+              <w:t xml:space="preserve"> Acceptance </w:t>
+            </w:r>
+            <w:r>
+              <w:rPr>
+                <w:rFonts w:ascii="Arial" w:hAnsi="Arial"/>
+                <w:b/>
+                <w:szCs w:val="22"/>
+              </w:rPr>
+              <w:t xml:space="preserve">Test Plan Case </w:t>
+            </w:r>
+            <w:r>
+              <w:rPr>
+                <w:rFonts w:ascii="Arial" w:hAnsi="Arial"/>
+                <w:b/>
+                <w:szCs w:val="22"/>
+              </w:rPr>
+              <w:t>3</w:t>
+            </w:r>
+          </w:p>
+        </w:tc>
+      </w:tr>
+      <w:tr>
+        <w:trPr>
+          <w:gridAfter w:val="1"/>
+          <w:wAfter w:w="112" w:type="dxa"/>
+          <w:cantSplit/>
+          <w:trHeight w:val="530"/>
+          <w:tblHeader/>
+          <w:jc w:val="center"/>
+        </w:trPr>
+        <w:tc>
+          <w:tcPr>
+            <w:tcW w:w="4305" w:type="dxa"/>
+            <w:gridSpan w:val="3"/>
+            <w:tcBorders>
+              <w:top w:val="single" w:sz="4" w:space="0" w:color="auto"/>
+            </w:tcBorders>
+            <w:shd w:val="clear" w:color="auto" w:fill="auto"/>
+            <w:vAlign w:val="center"/>
+          </w:tcPr>
+          <w:p>
+            <w:pPr>
+              <w:pStyle w:val="H1bodytext"/>
+              <w:spacing w:after="0"/>
+              <w:ind w:left="0"/>
+              <w:jc w:val="center"/>
+              <w:rPr>
+                <w:rFonts w:ascii="Arial" w:hAnsi="Arial"/>
+                <w:b/>
+                <w:sz w:val="20"/>
+              </w:rPr>
+            </w:pPr>
+            <w:sdt>
+              <w:sdtPr>
+                <w:rPr>
+                  <w:rFonts w:ascii="Arial" w:hAnsi="Arial"/>
+                  <w:b/>
+                  <w:bCs/>
+                  <w:sz w:val="20"/>
+                </w:rPr>
+                <w:alias w:val="Keywords"/>
+                <w:tag w:val=""/>
+                <w:id w:val="1722708832"/>
+                <w:placeholder>
+                  <w:docPart w:val="FB8503544FFF4F6488EB2DA0C9F3DCDA"/>
+                </w:placeholder>
+                <w:dataBinding w:prefixMappings="xmlns:ns0='http://purl.org/dc/elements/1.1/' xmlns:ns1='http://schemas.openxmlformats.org/package/2006/metadata/core-properties' " w:xpath="/ns1:coreProperties[1]/ns1:keywords[1]" w:storeItemID="{6C3C8BC8-F283-45AE-878A-BAB7291924A1}"/>
+                <w:text/>
+              </w:sdtPr>
+              <w:sdtContent>
+                <w:r>
+                  <w:rPr>
+                    <w:rFonts w:ascii="Arial" w:hAnsi="Arial"/>
+                    <w:b/>
+                    <w:bCs/>
+                    <w:sz w:val="20"/>
+                  </w:rPr>
+                  <w:t>maxDoseDB</w:t>
+                </w:r>
+              </w:sdtContent>
+            </w:sdt>
+            <w:r>
+              <w:rPr>
+                <w:rFonts w:ascii="Arial" w:hAnsi="Arial" w:cs="Arial"/>
+                <w:b/>
+                <w:sz w:val="20"/>
+              </w:rPr>
+              <w:t xml:space="preserve"> </w:t>
+            </w:r>
+            <w:r>
+              <w:rPr>
+                <w:rFonts w:ascii="Arial" w:hAnsi="Arial"/>
+                <w:b/>
+                <w:sz w:val="20"/>
+              </w:rPr>
+              <w:t>Acceptance Testing</w:t>
+            </w:r>
+          </w:p>
+          <w:p>
+            <w:pPr>
+              <w:pStyle w:val="H1bodytext"/>
+              <w:spacing w:after="0"/>
+              <w:ind w:left="0"/>
+              <w:jc w:val="center"/>
+              <w:rPr>
+                <w:rFonts w:ascii="Arial" w:hAnsi="Arial"/>
+                <w:b/>
+                <w:sz w:val="20"/>
+              </w:rPr>
+            </w:pPr>
+            <w:r>
+              <w:rPr>
+                <w:rFonts w:ascii="Arial" w:hAnsi="Arial"/>
+                <w:b/>
+                <w:sz w:val="20"/>
+              </w:rPr>
+              <w:t>CACIE</w:t>
+            </w:r>
+            <w:r>
+              <w:rPr>
+                <w:rFonts w:ascii="Arial" w:hAnsi="Arial"/>
+                <w:b/>
+                <w:sz w:val="20"/>
+              </w:rPr>
+              <w:t>-</w:t>
+            </w:r>
+            <w:sdt>
+              <w:sdtPr>
+                <w:rPr>
+                  <w:rFonts w:ascii="Arial" w:hAnsi="Arial"/>
+                  <w:b/>
+                  <w:bCs/>
+                  <w:sz w:val="20"/>
+                </w:rPr>
+                <w:alias w:val="Keywords"/>
+                <w:tag w:val=""/>
+                <w:id w:val="2118871974"/>
+                <w:placeholder>
+                  <w:docPart w:val="91845B62C69D48F99EB58EC100AB203F"/>
+                </w:placeholder>
+                <w:dataBinding w:prefixMappings="xmlns:ns0='http://purl.org/dc/elements/1.1/' xmlns:ns1='http://schemas.openxmlformats.org/package/2006/metadata/core-properties' " w:xpath="/ns1:coreProperties[1]/ns1:keywords[1]" w:storeItemID="{6C3C8BC8-F283-45AE-878A-BAB7291924A1}"/>
+                <w:text/>
+              </w:sdtPr>
+              <w:sdtContent>
+                <w:r>
+                  <w:rPr>
+                    <w:rFonts w:ascii="Arial" w:hAnsi="Arial"/>
+                    <w:b/>
+                    <w:bCs/>
+                    <w:sz w:val="20"/>
+                  </w:rPr>
+                  <w:t>maxDoseDB</w:t>
+                </w:r>
+              </w:sdtContent>
+            </w:sdt>
+            <w:r>
+              <w:rPr>
+                <w:rFonts w:ascii="Arial" w:hAnsi="Arial"/>
+                <w:b/>
+                <w:sz w:val="20"/>
+              </w:rPr>
+              <w:t xml:space="preserve"> – AT-</w:t>
+            </w:r>
+            <w:r>
+              <w:rPr>
+                <w:rFonts w:ascii="Arial" w:hAnsi="Arial"/>
+                <w:b/>
+                <w:sz w:val="20"/>
+              </w:rPr>
+              <w:t>3</w:t>
+            </w:r>
+          </w:p>
+        </w:tc>
+        <w:tc>
+          <w:tcPr>
+            <w:tcW w:w="5595" w:type="dxa"/>
+            <w:gridSpan w:val="4"/>
+            <w:tcBorders>
+              <w:top w:val="single" w:sz="4" w:space="0" w:color="auto"/>
+            </w:tcBorders>
+            <w:shd w:val="clear" w:color="auto" w:fill="auto"/>
+            <w:vAlign w:val="center"/>
+          </w:tcPr>
+          <w:p>
+            <w:pPr>
+              <w:pStyle w:val="H1bodytext"/>
+              <w:spacing w:after="0"/>
+              <w:ind w:left="0"/>
+              <w:rPr>
+                <w:rFonts w:ascii="Arial" w:hAnsi="Arial"/>
+                <w:b/>
+                <w:sz w:val="20"/>
+              </w:rPr>
+            </w:pPr>
+            <w:r>
+              <w:rPr>
+                <w:rFonts w:ascii="Arial" w:hAnsi="Arial"/>
+                <w:b/>
+                <w:sz w:val="20"/>
+              </w:rPr>
+              <w:t>Date:</w:t>
+            </w:r>
+            <w:r>
+              <w:rPr>
+                <w:rFonts w:ascii="Arial" w:hAnsi="Arial"/>
+                <w:b/>
+                <w:sz w:val="20"/>
+              </w:rPr>
+              <w:t xml:space="preserve"> </w:t>
+            </w:r>
+          </w:p>
+        </w:tc>
+      </w:tr>
+      <w:tr>
+        <w:trPr>
+          <w:gridAfter w:val="1"/>
+          <w:wAfter w:w="112" w:type="dxa"/>
+          <w:cantSplit/>
+          <w:trHeight w:val="530"/>
+          <w:tblHeader/>
+          <w:jc w:val="center"/>
+        </w:trPr>
+        <w:tc>
+          <w:tcPr>
+            <w:tcW w:w="4305" w:type="dxa"/>
+            <w:gridSpan w:val="3"/>
+            <w:tcBorders>
+              <w:top w:val="single" w:sz="4" w:space="0" w:color="auto"/>
+            </w:tcBorders>
+            <w:shd w:val="clear" w:color="auto" w:fill="auto"/>
+            <w:vAlign w:val="center"/>
+          </w:tcPr>
+          <w:p>
+            <w:pPr>
+              <w:pStyle w:val="H1bodytext"/>
+              <w:spacing w:after="0"/>
+              <w:ind w:left="0"/>
+              <w:rPr>
+                <w:rFonts w:ascii="Arial" w:hAnsi="Arial"/>
+                <w:b/>
+                <w:sz w:val="20"/>
+              </w:rPr>
+            </w:pPr>
+            <w:r>
+              <w:rPr>
+                <w:rFonts w:ascii="Arial" w:hAnsi="Arial"/>
+                <w:b/>
+                <w:sz w:val="20"/>
+              </w:rPr>
+              <w:t xml:space="preserve">Tool Runner </w:t>
+            </w:r>
+            <w:r>
+              <w:rPr>
+                <w:rFonts w:ascii="Arial" w:hAnsi="Arial"/>
+                <w:b/>
+                <w:sz w:val="20"/>
+              </w:rPr>
+              <w:t xml:space="preserve">Log </w:t>
+            </w:r>
+            <w:r>
+              <w:rPr>
+                <w:rFonts w:ascii="Arial" w:hAnsi="Arial"/>
+                <w:b/>
+                <w:sz w:val="20"/>
+              </w:rPr>
+              <w:t>File Location for this test:</w:t>
+            </w:r>
+          </w:p>
+          <w:p>
+            <w:pPr>
+              <w:pStyle w:val="H1bodytext"/>
+              <w:spacing w:after="0"/>
+              <w:ind w:left="0"/>
+              <w:rPr>
+                <w:rFonts w:ascii="Arial" w:hAnsi="Arial"/>
+                <w:b/>
+                <w:sz w:val="20"/>
+              </w:rPr>
+            </w:pPr>
+            <w:r>
+              <w:rPr>
+                <w:rFonts w:ascii="Arial" w:hAnsi="Arial"/>
+                <w:b/>
+                <w:sz w:val="20"/>
+              </w:rPr>
+              <w:t>[</w:t>
+            </w:r>
+            <w:r>
+              <w:rPr>
+                <w:rFonts w:ascii="Arial" w:hAnsi="Arial"/>
+                <w:b/>
+                <w:sz w:val="20"/>
+              </w:rPr>
+              <w:t>PUT LINK TO THE DIRECTORY HERE</w:t>
+            </w:r>
+            <w:r>
+              <w:rPr>
+                <w:rFonts w:ascii="Arial" w:hAnsi="Arial"/>
+                <w:b/>
+                <w:sz w:val="20"/>
+              </w:rPr>
+              <w:t>]</w:t>
+            </w:r>
+          </w:p>
+        </w:tc>
+        <w:tc>
+          <w:tcPr>
+            <w:tcW w:w="5595" w:type="dxa"/>
+            <w:gridSpan w:val="4"/>
+            <w:tcBorders>
+              <w:top w:val="single" w:sz="4" w:space="0" w:color="auto"/>
+            </w:tcBorders>
+            <w:shd w:val="clear" w:color="auto" w:fill="auto"/>
+            <w:vAlign w:val="center"/>
+          </w:tcPr>
+          <w:p>
+            <w:pPr>
+              <w:pStyle w:val="H1bodytext"/>
+              <w:spacing w:after="0"/>
+              <w:ind w:left="0"/>
+              <w:rPr>
+                <w:rFonts w:ascii="Arial" w:hAnsi="Arial"/>
+                <w:b/>
+                <w:sz w:val="20"/>
+              </w:rPr>
+            </w:pPr>
+            <w:r>
+              <w:rPr>
+                <w:rFonts w:ascii="Arial" w:hAnsi="Arial"/>
+                <w:b/>
+                <w:sz w:val="20"/>
+              </w:rPr>
+              <w:t xml:space="preserve">Test Performed By: </w:t>
+            </w:r>
+          </w:p>
+        </w:tc>
+      </w:tr>
+      <w:tr>
+        <w:trPr>
+          <w:gridAfter w:val="1"/>
+          <w:wAfter w:w="112" w:type="dxa"/>
+          <w:cantSplit/>
+          <w:trHeight w:val="530"/>
+          <w:tblHeader/>
+          <w:jc w:val="center"/>
+        </w:trPr>
+        <w:tc>
+          <w:tcPr>
+            <w:tcW w:w="9900" w:type="dxa"/>
+            <w:gridSpan w:val="7"/>
+            <w:tcBorders>
+              <w:top w:val="single" w:sz="4" w:space="0" w:color="auto"/>
+            </w:tcBorders>
+            <w:shd w:val="clear" w:color="auto" w:fill="auto"/>
+            <w:vAlign w:val="center"/>
+          </w:tcPr>
+          <w:p>
+            <w:pPr>
+              <w:pStyle w:val="H1bodytext"/>
+              <w:spacing w:after="0"/>
+              <w:ind w:left="0"/>
+              <w:rPr>
+                <w:rFonts w:ascii="Arial" w:hAnsi="Arial"/>
+                <w:b/>
+                <w:sz w:val="20"/>
+              </w:rPr>
+            </w:pPr>
+            <w:r>
+              <w:rPr>
+                <w:rFonts w:ascii="Arial" w:hAnsi="Arial"/>
+                <w:b/>
+                <w:sz w:val="20"/>
+              </w:rPr>
+              <w:t xml:space="preserve">Testing Directory: </w:t>
+            </w:r>
+            <w:r>
+              <w:rPr>
+                <w:rFonts w:ascii="Arial" w:hAnsi="Arial"/>
+                <w:b/>
+                <w:sz w:val="20"/>
+              </w:rPr>
+              <w:t>/home/ca/dose/test-maxDoseDB</w:t>
+            </w:r>
+          </w:p>
+        </w:tc>
+      </w:tr>
+      <w:tr>
+        <w:trPr>
+          <w:gridAfter w:val="1"/>
+          <w:wAfter w:w="112" w:type="dxa"/>
+          <w:cantSplit/>
+          <w:trHeight w:val="530"/>
+          <w:tblHeader/>
+          <w:jc w:val="center"/>
+        </w:trPr>
+        <w:tc>
+          <w:tcPr>
+            <w:tcW w:w="1010" w:type="dxa"/>
+            <w:tcBorders>
+              <w:top w:val="single" w:sz="4" w:space="0" w:color="auto"/>
+            </w:tcBorders>
+            <w:shd w:val="clear" w:color="auto" w:fill="D9D9D9" w:themeFill="background1" w:themeFillShade="D9"/>
+            <w:vAlign w:val="center"/>
+          </w:tcPr>
+          <w:p>
+            <w:pPr>
+              <w:pStyle w:val="H1bodytext"/>
+              <w:spacing w:after="0"/>
+              <w:ind w:left="0"/>
+              <w:jc w:val="center"/>
+              <w:rPr>
+                <w:rFonts w:ascii="Arial" w:hAnsi="Arial"/>
+                <w:b/>
+                <w:sz w:val="20"/>
+              </w:rPr>
+            </w:pPr>
+            <w:r>
+              <w:rPr>
+                <w:rFonts w:ascii="Arial" w:hAnsi="Arial"/>
+                <w:b/>
+                <w:sz w:val="20"/>
+              </w:rPr>
+              <w:t>T</w:t>
+            </w:r>
+            <w:r>
+              <w:rPr>
+                <w:rFonts w:ascii="Arial" w:hAnsi="Arial"/>
+                <w:b/>
+                <w:sz w:val="20"/>
+              </w:rPr>
+              <w:t>est Step</w:t>
+            </w:r>
+          </w:p>
+        </w:tc>
+        <w:tc>
+          <w:tcPr>
+            <w:tcW w:w="3295" w:type="dxa"/>
+            <w:gridSpan w:val="2"/>
+            <w:tcBorders>
+              <w:top w:val="single" w:sz="4" w:space="0" w:color="auto"/>
+            </w:tcBorders>
+            <w:shd w:val="clear" w:color="auto" w:fill="D9D9D9" w:themeFill="background1" w:themeFillShade="D9"/>
+            <w:vAlign w:val="center"/>
+          </w:tcPr>
+          <w:p>
+            <w:pPr>
+              <w:pStyle w:val="H1bodytext"/>
+              <w:spacing w:after="0"/>
+              <w:ind w:left="0"/>
+              <w:jc w:val="center"/>
+              <w:rPr>
+                <w:rFonts w:ascii="Arial" w:hAnsi="Arial"/>
+                <w:b/>
+                <w:sz w:val="20"/>
+              </w:rPr>
+            </w:pPr>
+            <w:r>
+              <w:rPr>
+                <w:rFonts w:ascii="Arial" w:hAnsi="Arial"/>
+                <w:b/>
+                <w:sz w:val="20"/>
+              </w:rPr>
+              <w:t>Test Instruction</w:t>
+            </w:r>
+          </w:p>
+        </w:tc>
+        <w:tc>
+          <w:tcPr>
+            <w:tcW w:w="4229" w:type="dxa"/>
+            <w:gridSpan w:val="3"/>
+            <w:tcBorders>
+              <w:top w:val="single" w:sz="4" w:space="0" w:color="auto"/>
+            </w:tcBorders>
+            <w:shd w:val="clear" w:color="auto" w:fill="D9D9D9" w:themeFill="background1" w:themeFillShade="D9"/>
+            <w:vAlign w:val="center"/>
+          </w:tcPr>
+          <w:p>
+            <w:pPr>
+              <w:pStyle w:val="H1bodytext"/>
+              <w:spacing w:after="0"/>
+              <w:ind w:left="0"/>
+              <w:jc w:val="center"/>
+              <w:rPr>
+                <w:rFonts w:ascii="Arial" w:hAnsi="Arial"/>
+                <w:b/>
+                <w:sz w:val="20"/>
+              </w:rPr>
+            </w:pPr>
+            <w:r>
+              <w:rPr>
+                <w:rFonts w:ascii="Arial" w:hAnsi="Arial"/>
+                <w:b/>
+                <w:sz w:val="20"/>
+              </w:rPr>
+              <w:t>Expected Result</w:t>
+            </w:r>
+          </w:p>
+        </w:tc>
+        <w:tc>
+          <w:tcPr>
+            <w:tcW w:w="1366" w:type="dxa"/>
+            <w:tcBorders>
+              <w:top w:val="single" w:sz="4" w:space="0" w:color="auto"/>
+            </w:tcBorders>
+            <w:shd w:val="clear" w:color="auto" w:fill="D9D9D9" w:themeFill="background1" w:themeFillShade="D9"/>
+            <w:vAlign w:val="center"/>
+          </w:tcPr>
+          <w:p>
+            <w:pPr>
+              <w:pStyle w:val="H1bodytext"/>
+              <w:spacing w:after="0"/>
+              <w:ind w:left="0"/>
+              <w:jc w:val="center"/>
+              <w:rPr>
+                <w:rFonts w:ascii="Arial" w:hAnsi="Arial"/>
+                <w:b/>
+                <w:sz w:val="20"/>
+              </w:rPr>
+            </w:pPr>
+            <w:r>
+              <w:rPr>
+                <w:rFonts w:ascii="Arial" w:hAnsi="Arial"/>
+                <w:b/>
+                <w:sz w:val="20"/>
+              </w:rPr>
+              <w:t xml:space="preserve">Test Result </w:t>
+            </w:r>
+            <w:r>
+              <w:rPr>
+                <w:rFonts w:ascii="Arial" w:hAnsi="Arial"/>
+                <w:b/>
+                <w:sz w:val="20"/>
+              </w:rPr>
+              <w:br/>
+              <w:t>(Pass/Fail)</w:t>
+            </w:r>
+          </w:p>
+        </w:tc>
+      </w:tr>
+      <w:tr>
+        <w:trPr>
+          <w:gridAfter w:val="1"/>
+          <w:wAfter w:w="112" w:type="dxa"/>
+          <w:trHeight w:val="440"/>
+          <w:jc w:val="center"/>
+        </w:trPr>
+        <w:tc>
+          <w:tcPr>
+            <w:tcW w:w="9900" w:type="dxa"/>
+            <w:gridSpan w:val="7"/>
+            <w:vAlign w:val="center"/>
+          </w:tcPr>
+          <w:p>
+            <w:pPr>
+              <w:pStyle w:val="H1bodytext"/>
+              <w:spacing w:after="0"/>
+              <w:ind w:left="0"/>
+              <w:rPr>
+                <w:rFonts w:ascii="Arial" w:hAnsi="Arial"/>
+                <w:sz w:val="20"/>
+              </w:rPr>
+            </w:pPr>
+            <w:r>
+              <w:rPr>
+                <w:rFonts w:ascii="Arial" w:hAnsi="Arial"/>
+                <w:sz w:val="20"/>
+              </w:rPr>
+              <w:t>You will need to log in to the server to perform this test.  Please request the server location and login credentials from the lead developer.</w:t>
+            </w:r>
+            <w:r>
+              <w:rPr>
+                <w:rFonts w:ascii="Arial" w:hAnsi="Arial"/>
+                <w:sz w:val="20"/>
+              </w:rPr>
+              <w:br/>
+            </w:r>
+          </w:p>
+        </w:tc>
+      </w:tr>
+      <w:tr>
+        <w:trPr>
+          <w:gridAfter w:val="1"/>
+          <w:wAfter w:w="112" w:type="dxa"/>
+          <w:trHeight w:val="1358"/>
+          <w:jc w:val="center"/>
+        </w:trPr>
+        <w:tc>
+          <w:tcPr>
+            <w:tcW w:w="1010" w:type="dxa"/>
+            <w:vAlign w:val="center"/>
+          </w:tcPr>
+          <w:p>
+            <w:pPr>
+              <w:pStyle w:val="H1bodytext"/>
+              <w:spacing w:after="0"/>
+              <w:ind w:left="0"/>
+              <w:jc w:val="center"/>
+              <w:rPr>
+                <w:rFonts w:ascii="Arial" w:hAnsi="Arial"/>
+                <w:sz w:val="20"/>
+              </w:rPr>
+            </w:pPr>
+            <w:r>
+              <w:rPr>
+                <w:rFonts w:ascii="Arial" w:hAnsi="Arial"/>
+                <w:sz w:val="20"/>
+              </w:rPr>
+              <w:t>1</w:t>
+            </w:r>
+          </w:p>
+        </w:tc>
+        <w:tc>
+          <w:tcPr>
+            <w:tcW w:w="3295" w:type="dxa"/>
+            <w:gridSpan w:val="2"/>
+            <w:vAlign w:val="center"/>
+          </w:tcPr>
+          <w:p>
+            <w:pPr>
+              <w:pStyle w:val="H1bodytext"/>
+              <w:spacing w:after="0"/>
+              <w:ind w:left="0"/>
+              <w:rPr>
+                <w:rFonts w:ascii="Arial" w:hAnsi="Arial"/>
+                <w:sz w:val="20"/>
+              </w:rPr>
+            </w:pPr>
+            <w:r>
+              <w:rPr>
+                <w:rFonts w:ascii="Arial" w:hAnsi="Arial"/>
+                <w:sz w:val="20"/>
+              </w:rPr>
+              <w:t>cd into the test directory by typing into the console and press enter:</w:t>
+            </w:r>
+          </w:p>
+          <w:p>
+            <w:pPr>
+              <w:pStyle w:val="H1bodytext"/>
+              <w:spacing w:after="0"/>
+              <w:ind w:left="0"/>
+              <w:rPr>
+                <w:rFonts w:ascii="Arial" w:hAnsi="Arial"/>
+                <w:sz w:val="20"/>
+              </w:rPr>
+            </w:pPr>
+          </w:p>
+          <w:p>
+            <w:pPr>
+              <w:pStyle w:val="H1bodytext"/>
+              <w:spacing w:after="0"/>
+              <w:ind w:left="0"/>
+              <w:rPr>
+                <w:rFonts w:ascii="Consolas" w:hAnsi="Consolas"/>
+                <w:sz w:val="20"/>
+              </w:rPr>
+            </w:pPr>
+            <w:r>
+              <w:rPr>
+                <w:rFonts w:ascii="Consolas" w:hAnsi="Consolas"/>
+                <w:sz w:val="20"/>
+              </w:rPr>
+              <w:t>cd ~/dose/test-maxDose</w:t>
+            </w:r>
+            <w:r>
+              <w:rPr>
+                <w:rFonts w:ascii="Consolas" w:hAnsi="Consolas"/>
+                <w:sz w:val="20"/>
+              </w:rPr>
+              <w:t>DB</w:t>
+            </w:r>
+          </w:p>
+        </w:tc>
+        <w:tc>
+          <w:tcPr>
+            <w:tcW w:w="4229" w:type="dxa"/>
+            <w:gridSpan w:val="3"/>
+            <w:vAlign w:val="center"/>
+          </w:tcPr>
+          <w:p>
+            <w:pPr>
+              <w:pStyle w:val="H1bodytext"/>
+              <w:spacing w:after="0"/>
+              <w:ind w:left="0"/>
+              <w:rPr>
+                <w:rFonts w:ascii="Arial" w:hAnsi="Arial"/>
+                <w:sz w:val="20"/>
+              </w:rPr>
+            </w:pPr>
+          </w:p>
+        </w:tc>
+        <w:tc>
+          <w:tcPr>
+            <w:tcW w:w="1366" w:type="dxa"/>
+            <w:vAlign w:val="center"/>
+          </w:tcPr>
+          <w:p>
+            <w:pPr>
+              <w:pStyle w:val="H1bodytext"/>
+              <w:spacing w:after="0"/>
+              <w:ind w:left="0"/>
+              <w:jc w:val="center"/>
+              <w:rPr>
+                <w:rFonts w:ascii="Arial" w:hAnsi="Arial"/>
+                <w:sz w:val="20"/>
+              </w:rPr>
+            </w:pPr>
+            <w:r>
+              <w:rPr>
+                <w:rFonts w:ascii="Arial" w:hAnsi="Arial"/>
+                <w:sz w:val="20"/>
+              </w:rPr>
+              <w:t>NA</w:t>
+            </w:r>
+          </w:p>
+        </w:tc>
+      </w:tr>
+      <w:tr>
+        <w:trPr>
+          <w:gridAfter w:val="1"/>
+          <w:wAfter w:w="112" w:type="dxa"/>
+          <w:trHeight w:val="1430"/>
+          <w:jc w:val="center"/>
+        </w:trPr>
+        <w:tc>
+          <w:tcPr>
+            <w:tcW w:w="1010" w:type="dxa"/>
+            <w:vAlign w:val="center"/>
+          </w:tcPr>
+          <w:p>
+            <w:pPr>
+              <w:pStyle w:val="H1bodytext"/>
+              <w:spacing w:after="0"/>
+              <w:ind w:left="0"/>
+              <w:jc w:val="center"/>
+              <w:rPr>
+                <w:rFonts w:ascii="Arial" w:hAnsi="Arial"/>
+                <w:sz w:val="20"/>
+              </w:rPr>
+            </w:pPr>
+            <w:r>
+              <w:rPr>
+                <w:rFonts w:ascii="Arial" w:hAnsi="Arial"/>
+                <w:sz w:val="20"/>
+              </w:rPr>
+              <w:t>2</w:t>
+            </w:r>
+          </w:p>
+        </w:tc>
+        <w:tc>
+          <w:tcPr>
+            <w:tcW w:w="3295" w:type="dxa"/>
+            <w:gridSpan w:val="2"/>
+            <w:vAlign w:val="center"/>
+          </w:tcPr>
+          <w:p>
+            <w:pPr>
+              <w:pStyle w:val="H1bodytext"/>
+              <w:spacing w:after="0"/>
+              <w:ind w:left="0"/>
+              <w:rPr>
+                <w:rFonts w:ascii="Arial" w:hAnsi="Arial"/>
+                <w:sz w:val="20"/>
+              </w:rPr>
+            </w:pPr>
+            <w:r>
+              <w:rPr>
+                <w:rFonts w:ascii="Arial" w:hAnsi="Arial"/>
+                <w:sz w:val="20"/>
+              </w:rPr>
+              <w:t>Run the test script by typing into console and press enter:</w:t>
+            </w:r>
+          </w:p>
+          <w:p>
+            <w:pPr>
+              <w:pStyle w:val="H1bodytext"/>
+              <w:spacing w:after="0"/>
+              <w:ind w:left="0"/>
+              <w:rPr>
+                <w:rFonts w:ascii="Arial" w:hAnsi="Arial"/>
+                <w:sz w:val="20"/>
+              </w:rPr>
+            </w:pPr>
+          </w:p>
+          <w:p>
+            <w:pPr>
+              <w:pStyle w:val="H1bodytext"/>
+              <w:spacing w:after="0"/>
+              <w:ind w:left="0"/>
+              <w:rPr>
+                <w:rFonts w:ascii="Consolas" w:hAnsi="Consolas"/>
+                <w:sz w:val="20"/>
+              </w:rPr>
+            </w:pPr>
+            <w:r>
+              <w:rPr>
+                <w:rFonts w:ascii="Consolas" w:hAnsi="Consolas"/>
+                <w:sz w:val="20"/>
+              </w:rPr>
+              <w:t>./testMaxDoseAT</w:t>
+            </w:r>
+            <w:r>
+              <w:rPr>
+                <w:rFonts w:ascii="Consolas" w:hAnsi="Consolas"/>
+                <w:sz w:val="20"/>
+              </w:rPr>
+              <w:t>3</w:t>
+            </w:r>
+            <w:r>
+              <w:rPr>
+                <w:rFonts w:ascii="Consolas" w:hAnsi="Consolas"/>
+                <w:sz w:val="20"/>
+              </w:rPr>
+              <w:t>.sh</w:t>
+            </w:r>
+          </w:p>
+        </w:tc>
+        <w:tc>
+          <w:tcPr>
+            <w:tcW w:w="4229" w:type="dxa"/>
+            <w:gridSpan w:val="3"/>
+            <w:vAlign w:val="center"/>
+          </w:tcPr>
+          <w:p>
+            <w:pPr>
+              <w:pStyle w:val="H1bodytext"/>
+              <w:spacing w:after="0"/>
+              <w:ind w:left="0"/>
+              <w:rPr>
+                <w:rFonts w:ascii="Arial" w:hAnsi="Arial"/>
+                <w:sz w:val="20"/>
+              </w:rPr>
+            </w:pPr>
+            <w:r>
+              <w:rPr>
+                <w:rFonts w:ascii="Arial" w:hAnsi="Arial"/>
+                <w:sz w:val="20"/>
+              </w:rPr>
+              <w:t xml:space="preserve">The script begins to run and the console notifies you that Acceptance test </w:t>
+            </w:r>
+            <w:r>
+              <w:rPr>
+                <w:rFonts w:ascii="Arial" w:hAnsi="Arial"/>
+                <w:sz w:val="20"/>
+              </w:rPr>
+              <w:t>3</w:t>
+            </w:r>
+            <w:r>
+              <w:rPr>
+                <w:rFonts w:ascii="Arial" w:hAnsi="Arial"/>
+                <w:sz w:val="20"/>
+              </w:rPr>
+              <w:t xml:space="preserve"> has started and that the output is logged to output/testlogfile.txt</w:t>
+            </w:r>
+          </w:p>
+        </w:tc>
+        <w:tc>
+          <w:tcPr>
+            <w:tcW w:w="1366" w:type="dxa"/>
+            <w:vAlign w:val="center"/>
+          </w:tcPr>
+          <w:p>
+            <w:pPr>
+              <w:pStyle w:val="H1bodytext"/>
+              <w:spacing w:after="0"/>
+              <w:ind w:left="0"/>
+              <w:jc w:val="center"/>
+              <w:rPr>
+                <w:rFonts w:ascii="Arial" w:hAnsi="Arial"/>
+                <w:sz w:val="20"/>
+              </w:rPr>
+            </w:pPr>
+          </w:p>
+        </w:tc>
+      </w:tr>
+      <w:tr>
+        <w:trPr>
+          <w:gridAfter w:val="1"/>
+          <w:wAfter w:w="112" w:type="dxa"/>
+          <w:trHeight w:val="476"/>
+          <w:jc w:val="center"/>
+        </w:trPr>
+        <w:tc>
+          <w:tcPr>
+            <w:tcW w:w="1010" w:type="dxa"/>
+            <w:vAlign w:val="center"/>
+          </w:tcPr>
+          <w:p>
+            <w:pPr>
+              <w:pStyle w:val="H1bodytext"/>
+              <w:spacing w:after="0"/>
+              <w:ind w:left="0"/>
+              <w:jc w:val="center"/>
+              <w:rPr>
+                <w:rFonts w:ascii="Arial" w:hAnsi="Arial"/>
+                <w:sz w:val="20"/>
+              </w:rPr>
+            </w:pPr>
+            <w:r>
+              <w:rPr>
+                <w:rFonts w:ascii="Arial" w:hAnsi="Arial"/>
+                <w:sz w:val="20"/>
+              </w:rPr>
+              <w:lastRenderedPageBreak/>
+              <w:t>3</w:t>
+            </w:r>
+          </w:p>
+        </w:tc>
+        <w:tc>
+          <w:tcPr>
+            <w:tcW w:w="3295" w:type="dxa"/>
+            <w:gridSpan w:val="2"/>
+            <w:vAlign w:val="center"/>
+          </w:tcPr>
+          <w:p>
+            <w:pPr>
+              <w:pStyle w:val="H1bodytext"/>
+              <w:spacing w:after="0"/>
+              <w:ind w:left="0"/>
+              <w:rPr>
+                <w:rFonts w:ascii="Arial" w:hAnsi="Arial"/>
+                <w:sz w:val="20"/>
+              </w:rPr>
+            </w:pPr>
+            <w:r>
+              <w:rPr>
+                <w:rFonts w:ascii="Arial" w:hAnsi="Arial"/>
+                <w:sz w:val="20"/>
+              </w:rPr>
+              <w:t>Obtain information from the input control file and enter it into the fields in the box on the right:</w:t>
+            </w:r>
+          </w:p>
+          <w:p>
+            <w:pPr>
+              <w:pStyle w:val="H1bodytext"/>
+              <w:spacing w:after="0"/>
+              <w:ind w:left="0"/>
+              <w:rPr>
+                <w:rFonts w:ascii="Arial" w:hAnsi="Arial"/>
+                <w:sz w:val="20"/>
+              </w:rPr>
+            </w:pPr>
+          </w:p>
+          <w:p>
+            <w:pPr>
+              <w:pStyle w:val="H1bodytext"/>
+              <w:spacing w:after="0"/>
+              <w:ind w:left="0"/>
+              <w:rPr>
+                <w:rFonts w:ascii="Arial" w:hAnsi="Arial"/>
+                <w:sz w:val="20"/>
+              </w:rPr>
+            </w:pPr>
+            <w:r>
+              <w:rPr>
+                <w:rFonts w:ascii="Arial" w:hAnsi="Arial"/>
+                <w:sz w:val="20"/>
+              </w:rPr>
+              <w:t>Type the following into the console and press enter</w:t>
+            </w:r>
+          </w:p>
+          <w:p>
+            <w:pPr>
+              <w:pStyle w:val="H1bodytext"/>
+              <w:spacing w:after="0"/>
+              <w:ind w:left="0"/>
+              <w:rPr>
+                <w:rFonts w:ascii="Arial" w:hAnsi="Arial"/>
+                <w:sz w:val="20"/>
+              </w:rPr>
+            </w:pPr>
+          </w:p>
+          <w:p>
+            <w:pPr>
+              <w:pStyle w:val="H1bodytext"/>
+              <w:spacing w:after="0"/>
+              <w:ind w:left="0"/>
+              <w:rPr>
+                <w:rFonts w:ascii="Consolas" w:hAnsi="Consolas"/>
+                <w:sz w:val="20"/>
+              </w:rPr>
+            </w:pPr>
+            <w:r>
+              <w:rPr>
+                <w:rFonts w:ascii="Consolas" w:hAnsi="Consolas"/>
+                <w:sz w:val="20"/>
+              </w:rPr>
+              <w:t>vim -R inputs/testControlInput.json</w:t>
+            </w:r>
+            <w:r>
+              <w:rPr>
+                <w:rFonts w:ascii="Consolas" w:hAnsi="Consolas"/>
+                <w:sz w:val="20"/>
+              </w:rPr>
+              <w:br/>
+            </w:r>
+            <w:r>
+              <w:rPr>
+                <w:rFonts w:ascii="Consolas" w:hAnsi="Consolas"/>
+                <w:sz w:val="20"/>
+              </w:rPr>
+              <w:br/>
+            </w:r>
+            <w:r>
+              <w:rPr>
+                <w:rFonts w:ascii="Consolas" w:hAnsi="Consolas"/>
+                <w:sz w:val="20"/>
+              </w:rPr>
+              <w:t xml:space="preserve">(Note: </w:t>
+            </w:r>
+            <w:r>
+              <w:rPr>
+                <w:rFonts w:ascii="Consolas" w:hAnsi="Consolas"/>
+                <w:b/>
+                <w:bCs/>
+                <w:sz w:val="20"/>
+              </w:rPr>
+              <w:t>:q!</w:t>
+            </w:r>
+            <w:r>
+              <w:rPr>
+                <w:rFonts w:ascii="Consolas" w:hAnsi="Consolas"/>
+                <w:sz w:val="20"/>
+              </w:rPr>
+              <w:t xml:space="preserve"> exits vim without saving)</w:t>
+            </w:r>
+          </w:p>
+        </w:tc>
+        <w:tc>
+          <w:tcPr>
+            <w:tcW w:w="4229" w:type="dxa"/>
+            <w:gridSpan w:val="3"/>
+            <w:vAlign w:val="center"/>
+          </w:tcPr>
+          <w:p>
+            <w:pPr>
+              <w:pStyle w:val="H1bodytext"/>
+              <w:spacing w:after="0"/>
+              <w:ind w:left="0"/>
+              <w:rPr>
+                <w:rFonts w:ascii="Arial" w:hAnsi="Arial"/>
+                <w:sz w:val="20"/>
+              </w:rPr>
+            </w:pPr>
+            <w:r>
+              <w:rPr>
+                <w:rFonts w:ascii="Arial" w:hAnsi="Arial"/>
+                <w:sz w:val="20"/>
+              </w:rPr>
+              <w:t>1) The “</w:t>
+            </w:r>
+            <w:r>
+              <w:rPr>
+                <w:rFonts w:ascii="Arial" w:hAnsi="Arial"/>
+                <w:sz w:val="20"/>
+              </w:rPr>
+              <w:t>routes</w:t>
+            </w:r>
+            <w:r>
+              <w:rPr>
+                <w:rFonts w:ascii="Arial" w:hAnsi="Arial"/>
+                <w:sz w:val="20"/>
+              </w:rPr>
+              <w:t xml:space="preserve">” </w:t>
+            </w:r>
+            <w:commentRangeStart w:id="9"/>
+            <w:r>
+              <w:rPr>
+                <w:rFonts w:ascii="Arial" w:hAnsi="Arial"/>
+                <w:sz w:val="20"/>
+              </w:rPr>
+              <w:t>field</w:t>
+            </w:r>
+            <w:commentRangeEnd w:id="9"/>
+            <w:r>
+              <w:rPr>
+                <w:rStyle w:val="CommentReference"/>
+                <w:rFonts w:ascii="Arial" w:eastAsiaTheme="minorHAnsi" w:hAnsi="Arial" w:cs="Arial"/>
+              </w:rPr>
+              <w:commentReference w:id="9"/>
+            </w:r>
+            <w:r>
+              <w:rPr>
+                <w:rFonts w:ascii="Arial" w:hAnsi="Arial"/>
+                <w:sz w:val="20"/>
+              </w:rPr>
+              <w:t xml:space="preserve"> </w:t>
+            </w:r>
+          </w:p>
+          <w:p>
+            <w:pPr>
+              <w:pStyle w:val="H1bodytext"/>
+              <w:spacing w:after="0"/>
+              <w:ind w:left="0"/>
+              <w:rPr>
+                <w:rFonts w:ascii="Arial" w:hAnsi="Arial"/>
+                <w:sz w:val="20"/>
+              </w:rPr>
+            </w:pPr>
+          </w:p>
+          <w:p>
+            <w:pPr>
+              <w:pStyle w:val="H1bodytext"/>
+              <w:spacing w:after="0"/>
+              <w:ind w:left="0"/>
+              <w:rPr>
+                <w:rFonts w:ascii="Arial" w:hAnsi="Arial"/>
+                <w:sz w:val="20"/>
+              </w:rPr>
+            </w:pPr>
+            <w:r>
+              <w:rPr>
+                <w:rFonts w:ascii="Arial" w:hAnsi="Arial"/>
+                <w:b/>
+                <w:bCs/>
+                <w:sz w:val="20"/>
+              </w:rPr>
+              <w:t>ROUTES</w:t>
+            </w:r>
+            <w:r>
+              <w:rPr>
+                <w:rFonts w:ascii="Arial" w:hAnsi="Arial"/>
+                <w:sz w:val="20"/>
+              </w:rPr>
+              <w:t>= ____________</w:t>
+            </w:r>
+            <w:r>
+              <w:rPr>
+                <w:rFonts w:ascii="Arial" w:hAnsi="Arial"/>
+                <w:sz w:val="20"/>
+              </w:rPr>
+              <w:br/>
+            </w:r>
+          </w:p>
+        </w:tc>
+        <w:tc>
+          <w:tcPr>
+            <w:tcW w:w="1366" w:type="dxa"/>
+            <w:vAlign w:val="center"/>
+          </w:tcPr>
+          <w:p>
+            <w:pPr>
+              <w:pStyle w:val="H1bodytext"/>
+              <w:spacing w:after="0"/>
+              <w:ind w:left="0"/>
+              <w:jc w:val="center"/>
+              <w:rPr>
+                <w:rFonts w:ascii="Arial" w:hAnsi="Arial"/>
+                <w:sz w:val="20"/>
+              </w:rPr>
+            </w:pPr>
+          </w:p>
+        </w:tc>
+      </w:tr>
+      <w:tr>
+        <w:trPr>
+          <w:gridAfter w:val="1"/>
+          <w:wAfter w:w="112" w:type="dxa"/>
+          <w:trHeight w:val="2042"/>
+          <w:jc w:val="center"/>
+        </w:trPr>
+        <w:tc>
+          <w:tcPr>
+            <w:tcW w:w="1010" w:type="dxa"/>
+            <w:vAlign w:val="center"/>
+          </w:tcPr>
+          <w:p>
+            <w:pPr>
+              <w:pStyle w:val="H1bodytext"/>
+              <w:spacing w:after="0"/>
+              <w:ind w:left="0"/>
+              <w:jc w:val="center"/>
+              <w:rPr>
+                <w:rFonts w:ascii="Arial" w:hAnsi="Arial"/>
+                <w:sz w:val="20"/>
+              </w:rPr>
+            </w:pPr>
+            <w:r>
+              <w:rPr>
+                <w:rFonts w:ascii="Arial" w:hAnsi="Arial"/>
+                <w:sz w:val="20"/>
+              </w:rPr>
+              <w:t>4</w:t>
+            </w:r>
+          </w:p>
+        </w:tc>
+        <w:tc>
+          <w:tcPr>
+            <w:tcW w:w="3295" w:type="dxa"/>
+            <w:gridSpan w:val="2"/>
+            <w:vAlign w:val="center"/>
+          </w:tcPr>
+          <w:p>
+            <w:pPr>
+              <w:pStyle w:val="H1bodytext"/>
+              <w:spacing w:after="0"/>
+              <w:ind w:left="0"/>
+              <w:rPr>
+                <w:rFonts w:ascii="Arial" w:hAnsi="Arial"/>
+                <w:sz w:val="20"/>
+              </w:rPr>
+            </w:pPr>
+            <w:r>
+              <w:rPr>
+                <w:rFonts w:ascii="Arial" w:hAnsi="Arial"/>
+                <w:sz w:val="20"/>
+              </w:rPr>
+              <w:t>Type the following into the console and press enter:</w:t>
+            </w:r>
+          </w:p>
+          <w:p>
+            <w:pPr>
+              <w:pStyle w:val="H1bodytext"/>
+              <w:spacing w:after="0"/>
+              <w:ind w:left="0"/>
+              <w:rPr>
+                <w:rFonts w:ascii="Arial" w:hAnsi="Arial"/>
+                <w:sz w:val="20"/>
+              </w:rPr>
+            </w:pPr>
+          </w:p>
+          <w:p>
+            <w:pPr>
+              <w:pStyle w:val="H1bodytext"/>
+              <w:spacing w:after="0"/>
+              <w:ind w:left="0"/>
+              <w:rPr>
+                <w:rFonts w:ascii="Arial" w:hAnsi="Arial"/>
+                <w:sz w:val="20"/>
+              </w:rPr>
+            </w:pPr>
+            <w:r>
+              <w:rPr>
+                <w:rFonts w:ascii="Consolas" w:hAnsi="Consolas"/>
+                <w:sz w:val="20"/>
+              </w:rPr>
+              <w:t>ls</w:t>
+            </w:r>
+            <w:r>
+              <w:rPr>
+                <w:rFonts w:ascii="Arial" w:hAnsi="Arial"/>
+                <w:sz w:val="20"/>
+              </w:rPr>
+              <w:t xml:space="preserve"> </w:t>
+            </w:r>
+            <w:r>
+              <w:rPr>
+                <w:rFonts w:ascii="Arial" w:hAnsi="Arial"/>
+                <w:sz w:val="20"/>
+              </w:rPr>
+              <w:t>outputs\at3</w:t>
+            </w:r>
+          </w:p>
+          <w:p>
+            <w:pPr>
+              <w:pStyle w:val="H1bodytext"/>
+              <w:spacing w:after="0"/>
+              <w:ind w:left="0"/>
+              <w:rPr>
+                <w:rFonts w:ascii="Arial" w:hAnsi="Arial"/>
+                <w:sz w:val="20"/>
+              </w:rPr>
+            </w:pPr>
+          </w:p>
+        </w:tc>
+        <w:tc>
+          <w:tcPr>
+            <w:tcW w:w="4229" w:type="dxa"/>
+            <w:gridSpan w:val="3"/>
+            <w:vAlign w:val="center"/>
+          </w:tcPr>
+          <w:p>
+            <w:pPr>
+              <w:pStyle w:val="H1bodytext"/>
+              <w:spacing w:after="0"/>
+              <w:ind w:left="0"/>
+              <w:rPr>
+                <w:rFonts w:ascii="Arial" w:hAnsi="Arial"/>
+                <w:sz w:val="20"/>
+              </w:rPr>
+            </w:pPr>
+            <w:r>
+              <w:rPr>
+                <w:rFonts w:ascii="Arial" w:hAnsi="Arial"/>
+                <w:sz w:val="20"/>
+              </w:rPr>
+              <w:t>There is a file</w:t>
+            </w:r>
+            <w:r>
+              <w:rPr>
+                <w:rFonts w:ascii="Arial" w:hAnsi="Arial"/>
+                <w:sz w:val="20"/>
+              </w:rPr>
+              <w:br/>
+              <w:t>“max_dose.csv”</w:t>
+            </w:r>
+          </w:p>
+          <w:p>
+            <w:pPr>
+              <w:pStyle w:val="H1bodytext"/>
+              <w:spacing w:after="0"/>
+              <w:ind w:left="0"/>
+              <w:rPr>
+                <w:rFonts w:ascii="Arial" w:hAnsi="Arial"/>
+                <w:sz w:val="20"/>
+              </w:rPr>
+            </w:pPr>
+          </w:p>
+          <w:p>
+            <w:pPr>
+              <w:pStyle w:val="H1bodytext"/>
+              <w:spacing w:after="0"/>
+              <w:ind w:left="0"/>
+              <w:rPr>
+                <w:rFonts w:ascii="Arial" w:hAnsi="Arial"/>
+                <w:sz w:val="20"/>
+              </w:rPr>
+            </w:pPr>
+            <w:r>
+              <w:rPr>
+                <w:rFonts w:ascii="Arial" w:hAnsi="Arial"/>
+                <w:sz w:val="20"/>
+              </w:rPr>
+              <w:t>There is a file</w:t>
+            </w:r>
+            <w:r>
+              <w:rPr>
+                <w:rFonts w:ascii="Arial" w:hAnsi="Arial"/>
+                <w:sz w:val="20"/>
+              </w:rPr>
+              <w:br/>
+              <w:t xml:space="preserve"> “max_dose_timeseries.csv”</w:t>
+            </w:r>
+            <w:r>
+              <w:rPr>
+                <w:rFonts w:ascii="Arial" w:hAnsi="Arial"/>
+                <w:sz w:val="20"/>
+              </w:rPr>
+              <w:br/>
+            </w:r>
+            <w:r>
+              <w:rPr>
+                <w:rFonts w:ascii="Arial" w:hAnsi="Arial"/>
+                <w:sz w:val="20"/>
+              </w:rPr>
+              <w:br/>
+              <w:t>there is one file labeled “testAT</w:t>
+            </w:r>
+            <w:r>
+              <w:rPr>
+                <w:rFonts w:ascii="Arial" w:hAnsi="Arial"/>
+                <w:sz w:val="20"/>
+              </w:rPr>
+              <w:t>3</w:t>
+            </w:r>
+            <w:r>
+              <w:rPr>
+                <w:rFonts w:ascii="Arial" w:hAnsi="Arial"/>
+                <w:sz w:val="20"/>
+              </w:rPr>
+              <w:t>_logfile.txt”</w:t>
+            </w:r>
+          </w:p>
+        </w:tc>
+        <w:tc>
+          <w:tcPr>
+            <w:tcW w:w="1366" w:type="dxa"/>
+            <w:vAlign w:val="center"/>
+          </w:tcPr>
+          <w:p>
+            <w:pPr>
+              <w:pStyle w:val="H1bodytext"/>
+              <w:spacing w:after="0"/>
+              <w:ind w:left="0"/>
+              <w:jc w:val="center"/>
+              <w:rPr>
+                <w:rFonts w:ascii="Arial" w:hAnsi="Arial"/>
+                <w:sz w:val="20"/>
+              </w:rPr>
+            </w:pPr>
+          </w:p>
+        </w:tc>
+      </w:tr>
+      <w:tr>
+        <w:trPr>
+          <w:gridAfter w:val="1"/>
+          <w:wAfter w:w="112" w:type="dxa"/>
+          <w:trHeight w:val="1070"/>
+          <w:jc w:val="center"/>
+        </w:trPr>
+        <w:tc>
+          <w:tcPr>
+            <w:tcW w:w="9900" w:type="dxa"/>
+            <w:gridSpan w:val="7"/>
+            <w:vAlign w:val="center"/>
+          </w:tcPr>
+          <w:p>
+            <w:pPr>
+              <w:pStyle w:val="H1bodytext"/>
+              <w:spacing w:after="0"/>
+              <w:ind w:left="0"/>
+              <w:jc w:val="center"/>
+              <w:rPr>
+                <w:rFonts w:ascii="Arial" w:hAnsi="Arial"/>
+                <w:sz w:val="20"/>
+              </w:rPr>
+            </w:pPr>
+          </w:p>
+          <w:p>
+            <w:pPr>
+              <w:pStyle w:val="H1bodytext"/>
+              <w:spacing w:after="0"/>
+              <w:ind w:left="0"/>
+              <w:rPr>
+                <w:rFonts w:ascii="Arial" w:hAnsi="Arial"/>
+                <w:i/>
+                <w:iCs/>
+                <w:sz w:val="20"/>
+              </w:rPr>
+            </w:pPr>
+            <w:r>
+              <w:rPr>
+                <w:rFonts w:ascii="Arial" w:hAnsi="Arial"/>
+                <w:i/>
+                <w:iCs/>
+                <w:sz w:val="20"/>
+              </w:rPr>
+              <w:t>C</w:t>
+            </w:r>
+            <w:r>
+              <w:rPr>
+                <w:rFonts w:ascii="Arial" w:hAnsi="Arial"/>
+                <w:i/>
+                <w:iCs/>
+                <w:sz w:val="20"/>
+              </w:rPr>
+              <w:t xml:space="preserve">opy the files in step </w:t>
+            </w:r>
+            <w:r>
+              <w:rPr>
+                <w:rFonts w:ascii="Arial" w:hAnsi="Arial"/>
+                <w:i/>
+                <w:iCs/>
+                <w:sz w:val="20"/>
+              </w:rPr>
+              <w:t>5</w:t>
+            </w:r>
+            <w:r>
+              <w:rPr>
+                <w:rFonts w:ascii="Arial" w:hAnsi="Arial"/>
+                <w:i/>
+                <w:iCs/>
+                <w:sz w:val="20"/>
+              </w:rPr>
+              <w:t xml:space="preserve"> </w:t>
+            </w:r>
+            <w:r>
+              <w:rPr>
+                <w:rFonts w:ascii="Arial" w:hAnsi="Arial"/>
+                <w:i/>
+                <w:iCs/>
+                <w:sz w:val="20"/>
+              </w:rPr>
+              <w:t xml:space="preserve">and step 6 </w:t>
+            </w:r>
+            <w:r>
+              <w:rPr>
+                <w:rFonts w:ascii="Arial" w:hAnsi="Arial"/>
+                <w:i/>
+                <w:iCs/>
+                <w:sz w:val="20"/>
+              </w:rPr>
+              <w:t>to your local machine and use a program like Excel or similar to inspect individual rows.</w:t>
+            </w:r>
+            <w:r>
+              <w:rPr>
+                <w:rFonts w:ascii="Arial" w:hAnsi="Arial"/>
+                <w:i/>
+                <w:iCs/>
+                <w:sz w:val="20"/>
+              </w:rPr>
+              <w:t xml:space="preserve">  If you are familiar with linux, you may use cat or vim to inspect the file directly on the test server.</w:t>
+            </w:r>
+          </w:p>
+          <w:p>
+            <w:pPr>
+              <w:pStyle w:val="H1bodytext"/>
+              <w:spacing w:after="0"/>
+              <w:ind w:left="0"/>
+              <w:jc w:val="center"/>
+              <w:rPr>
+                <w:rFonts w:ascii="Arial" w:hAnsi="Arial"/>
+                <w:sz w:val="20"/>
+              </w:rPr>
+            </w:pPr>
+          </w:p>
+        </w:tc>
+      </w:tr>
+      <w:tr>
+        <w:trPr>
+          <w:gridAfter w:val="1"/>
+          <w:wAfter w:w="112" w:type="dxa"/>
+          <w:trHeight w:val="1610"/>
+          <w:jc w:val="center"/>
+        </w:trPr>
+        <w:tc>
+          <w:tcPr>
+            <w:tcW w:w="1010" w:type="dxa"/>
+            <w:vAlign w:val="center"/>
+          </w:tcPr>
+          <w:p>
+            <w:pPr>
+              <w:pStyle w:val="H1bodytext"/>
+              <w:spacing w:after="0"/>
+              <w:ind w:left="0"/>
+              <w:jc w:val="center"/>
+              <w:rPr>
+                <w:rFonts w:ascii="Arial" w:hAnsi="Arial"/>
+                <w:sz w:val="20"/>
+              </w:rPr>
+            </w:pPr>
+            <w:r>
+              <w:rPr>
+                <w:rFonts w:ascii="Arial" w:hAnsi="Arial"/>
+                <w:sz w:val="20"/>
+              </w:rPr>
+              <w:t>5</w:t>
+            </w:r>
+          </w:p>
+        </w:tc>
+        <w:tc>
+          <w:tcPr>
+            <w:tcW w:w="3295" w:type="dxa"/>
+            <w:gridSpan w:val="2"/>
+            <w:vAlign w:val="center"/>
+          </w:tcPr>
+          <w:p>
+            <w:pPr>
+              <w:pStyle w:val="H1bodytext"/>
+              <w:spacing w:after="0"/>
+              <w:ind w:left="0"/>
+              <w:rPr>
+                <w:rFonts w:ascii="Arial" w:hAnsi="Arial"/>
+                <w:sz w:val="20"/>
+              </w:rPr>
+            </w:pPr>
+            <w:r>
+              <w:rPr>
+                <w:rFonts w:ascii="Arial" w:hAnsi="Arial"/>
+                <w:sz w:val="20"/>
+              </w:rPr>
+              <w:t xml:space="preserve">In </w:t>
+            </w:r>
+            <w:r>
+              <w:rPr>
+                <w:rFonts w:ascii="Arial" w:hAnsi="Arial"/>
+                <w:b/>
+                <w:bCs/>
+                <w:sz w:val="20"/>
+              </w:rPr>
+              <w:t>max_dose.csv</w:t>
+            </w:r>
+            <w:r>
+              <w:rPr>
+                <w:rFonts w:ascii="Arial" w:hAnsi="Arial"/>
+                <w:sz w:val="20"/>
+              </w:rPr>
+              <w:t xml:space="preserve">, verify that </w:t>
+            </w:r>
+            <w:r>
+              <w:rPr>
+                <w:rFonts w:ascii="Arial" w:hAnsi="Arial"/>
+                <w:sz w:val="20"/>
+              </w:rPr>
+              <w:t xml:space="preserve">there is a record </w:t>
+            </w:r>
+            <w:r>
+              <w:rPr>
+                <w:rFonts w:ascii="Arial" w:hAnsi="Arial"/>
+                <w:sz w:val="20"/>
+              </w:rPr>
+              <w:t xml:space="preserve">for each </w:t>
+            </w:r>
+            <w:r>
+              <w:rPr>
+                <w:rFonts w:ascii="Arial" w:hAnsi="Arial"/>
+                <w:sz w:val="20"/>
+              </w:rPr>
+              <w:t xml:space="preserve">route </w:t>
+            </w:r>
+            <w:r>
+              <w:rPr>
+                <w:rFonts w:ascii="Arial" w:hAnsi="Arial"/>
+                <w:sz w:val="20"/>
+              </w:rPr>
+              <w:t>listed in Step 3</w:t>
+            </w:r>
+            <w:r>
+              <w:rPr>
+                <w:rFonts w:ascii="Arial" w:hAnsi="Arial"/>
+                <w:sz w:val="20"/>
+              </w:rPr>
+              <w:t xml:space="preserve"> for each </w:t>
+            </w:r>
+            <w:r>
+              <w:rPr>
+                <w:rFonts w:ascii="Arial" w:hAnsi="Arial"/>
+                <w:sz w:val="20"/>
+              </w:rPr>
+              <w:t xml:space="preserve">interval </w:t>
+            </w:r>
+            <w:r>
+              <w:rPr>
+                <w:rFonts w:ascii="Arial" w:hAnsi="Arial"/>
+                <w:sz w:val="20"/>
+              </w:rPr>
+              <w:t>and domain</w:t>
+            </w:r>
+          </w:p>
+        </w:tc>
+        <w:tc>
+          <w:tcPr>
+            <w:tcW w:w="4229" w:type="dxa"/>
+            <w:gridSpan w:val="3"/>
+            <w:vAlign w:val="center"/>
+          </w:tcPr>
+          <w:p>
+            <w:pPr>
+              <w:pStyle w:val="H1bodytext"/>
+              <w:spacing w:after="0"/>
+              <w:ind w:left="0"/>
+              <w:rPr>
+                <w:rFonts w:ascii="Arial" w:hAnsi="Arial"/>
+                <w:sz w:val="20"/>
+              </w:rPr>
+            </w:pPr>
+            <w:r>
+              <w:rPr>
+                <w:rFonts w:ascii="Arial" w:hAnsi="Arial"/>
+                <w:sz w:val="20"/>
+              </w:rPr>
+              <w:t xml:space="preserve"> Only the specified routes are present</w:t>
+            </w:r>
+          </w:p>
+        </w:tc>
+        <w:tc>
+          <w:tcPr>
+            <w:tcW w:w="1366" w:type="dxa"/>
+            <w:vAlign w:val="center"/>
+          </w:tcPr>
+          <w:p>
+            <w:pPr>
+              <w:pStyle w:val="H1bodytext"/>
+              <w:spacing w:after="0"/>
+              <w:ind w:left="0"/>
+              <w:jc w:val="center"/>
+              <w:rPr>
+                <w:rFonts w:ascii="Arial" w:hAnsi="Arial"/>
+                <w:sz w:val="20"/>
+              </w:rPr>
+            </w:pPr>
+          </w:p>
+        </w:tc>
+      </w:tr>
     </w:tbl>
     <w:p>
       <w:pPr>
@@ -13245,7 +15124,14 @@
         <w:rPr>
           <w:rFonts w:ascii="Arial" w:hAnsi="Arial" w:cs="Arial"/>
         </w:rPr>
-        <w:t xml:space="preserve"> were computed by hand independently.</w:t>
+        <w:t xml:space="preserve"> were computed by hand </w:t>
+      </w:r>
+      <w:r>
+        <w:rPr>
+          <w:rFonts w:ascii="Arial" w:hAnsi="Arial" w:cs="Arial"/>
+        </w:rPr>
+        <w:lastRenderedPageBreak/>
+        <w:t>independently.</w:t>
       </w:r>
       <w:r>
         <w:rPr>
@@ -13476,6 +15362,7 @@
           <w:szCs w:val="18"/>
         </w:rPr>
         <w:br/>
+        <w:t>python3 $prodTools/pylib/runner/runner.py "python3" "$prodTools/pylib/camaxd    ose/maxDose</w:t>
       </w:r>
       <w:r>
         <w:rPr>
@@ -13483,8 +15370,7 @@
           <w:sz w:val="20"/>
           <w:szCs w:val="18"/>
         </w:rPr>
-        <w:lastRenderedPageBreak/>
-        <w:t>python3 $prodTools/pylib/runner/runner.py "python3" "$prodTools/pylib/camaxd    ose/maxDose</w:t>
+        <w:t>DB</w:t>
       </w:r>
       <w:r>
         <w:rPr>
@@ -13492,14 +15378,6 @@
           <w:sz w:val="20"/>
           <w:szCs w:val="18"/>
         </w:rPr>
-        <w:t>DB</w:t>
-      </w:r>
-      <w:r>
-        <w:rPr>
-          <w:rFonts w:ascii="Consolas" w:hAnsi="Consolas"/>
-          <w:sz w:val="20"/>
-          <w:szCs w:val="18"/>
-        </w:rPr>
         <w:t>.py $controlFile" --logfile "output/testlogfile.txt"</w:t>
       </w:r>
     </w:p>
@@ -13780,7 +15658,7 @@
         <w:rPr>
           <w:rFonts w:ascii="Consolas" w:hAnsi="Consolas"/>
         </w:rPr>
-        <w:t xml:space="preserve">    “columns”:[</w:t>
+        <w:t xml:space="preserve">    “routes”:[“Total”,”Egg”],</w:t>
       </w:r>
     </w:p>
     <w:p>
@@ -13795,6 +15673,21 @@
         <w:rPr>
           <w:rFonts w:ascii="Consolas" w:hAnsi="Consolas"/>
         </w:rPr>
+        <w:t xml:space="preserve">    “columns”:[</w:t>
+      </w:r>
+    </w:p>
+    <w:p>
+      <w:pPr>
+        <w:pStyle w:val="H1bodytext"/>
+        <w:spacing w:after="120"/>
+        <w:rPr>
+          <w:rFonts w:ascii="Consolas" w:hAnsi="Consolas"/>
+        </w:rPr>
+      </w:pPr>
+      <w:r>
+        <w:rPr>
+          <w:rFonts w:ascii="Consolas" w:hAnsi="Consolas"/>
+        </w:rPr>
         <w:tab/>
         <w:t xml:space="preserve">  {“name”:”elapsed_tm”, “type”:”INTEGER”},</w:t>
       </w:r>
@@ -13967,6 +15860,7 @@
         <w:rPr>
           <w:rFonts w:ascii="Consolas" w:hAnsi="Consolas"/>
         </w:rPr>
+        <w:lastRenderedPageBreak/>
         <w:t xml:space="preserve">        {"start_year":3070, "end_year":12070}</w:t>
       </w:r>
     </w:p>
@@ -14049,7 +15943,6 @@
           <w:dataBinding w:prefixMappings="xmlns:ns0='http://purl.org/dc/elements/1.1/' xmlns:ns1='http://schemas.openxmlformats.org/package/2006/metadata/core-properties' " w:xpath="/ns1:coreProperties[1]/ns1:keywords[1]" w:storeItemID="{6C3C8BC8-F283-45AE-878A-BAB7291924A1}"/>
           <w:text/>
         </w:sdtPr>
-        <w:sdtEndPr/>
         <w:sdtContent>
           <w:r>
             <w:rPr>
@@ -14091,6 +15984,18 @@
     </w:p>
     <w:p>
       <w:pPr>
+        <w:pStyle w:val="ListParagraph"/>
+        <w:numPr>
+          <w:ilvl w:val="0"/>
+          <w:numId w:val="15"/>
+        </w:numPr>
+      </w:pPr>
+      <w:r>
+        <w:t>1.1 – Ability to specify routes was added.</w:t>
+      </w:r>
+    </w:p>
+    <w:p>
+      <w:pPr>
         <w:spacing w:after="160" w:line="259" w:lineRule="auto"/>
         <w:rPr>
           <w:rFonts w:eastAsiaTheme="majorEastAsia" w:cstheme="majorBidi"/>
@@ -14099,7 +16004,7 @@
           <w:szCs w:val="32"/>
         </w:rPr>
       </w:pPr>
-      <w:bookmarkStart w:id="8" w:name="_Ref33082828"/>
+      <w:bookmarkStart w:id="10" w:name="_Ref33082828"/>
       <w:r>
         <w:br w:type="page"/>
       </w:r>
@@ -14131,28 +16036,15 @@
       <w:r>
         <w:t xml:space="preserve">Appendix </w:t>
       </w:r>
-      <w:r>
-        <w:fldChar w:fldCharType="begin"/>
-      </w:r>
-      <w:r>
-        <w:instrText xml:space="preserve"> SEQ Appendix \* ALPHABETIC </w:instrText>
-      </w:r>
-      <w:r>
-        <w:fldChar w:fldCharType="separate"/>
-      </w:r>
-      <w:r>
-        <w:rPr>
-          <w:noProof/>
-        </w:rPr>
-        <w:t>A</w:t>
-      </w:r>
-      <w:r>
-        <w:rPr>
-          <w:noProof/>
-        </w:rPr>
-        <w:fldChar w:fldCharType="end"/>
-      </w:r>
-      <w:bookmarkEnd w:id="8"/>
+      <w:fldSimple w:instr=" SEQ Appendix \* ALPHABETIC ">
+        <w:r>
+          <w:rPr>
+            <w:noProof/>
+          </w:rPr>
+          <w:t>A</w:t>
+        </w:r>
+      </w:fldSimple>
+      <w:bookmarkEnd w:id="10"/>
     </w:p>
     <w:p>
       <w:pPr>
@@ -14484,7 +16376,6 @@
                 <w:dataBinding w:prefixMappings="xmlns:ns0='http://purl.org/dc/elements/1.1/' xmlns:ns1='http://schemas.openxmlformats.org/package/2006/metadata/core-properties' " w:xpath="/ns1:coreProperties[1]/ns1:keywords[1]" w:storeItemID="{6C3C8BC8-F283-45AE-878A-BAB7291924A1}"/>
                 <w:text/>
               </w:sdtPr>
-              <w:sdtEndPr/>
               <w:sdtContent>
                 <w:r>
                   <w:rPr>
@@ -14562,7 +16453,6 @@
                 <w:dataBinding w:prefixMappings="xmlns:ns0='http://purl.org/dc/elements/1.1/' xmlns:ns1='http://schemas.openxmlformats.org/package/2006/metadata/core-properties' " w:xpath="/ns1:coreProperties[1]/ns1:keywords[1]" w:storeItemID="{6C3C8BC8-F283-45AE-878A-BAB7291924A1}"/>
                 <w:text/>
               </w:sdtPr>
-              <w:sdtEndPr/>
               <w:sdtContent>
                 <w:r>
                   <w:rPr>
@@ -14637,7 +16527,6 @@
                 <w:dataBinding w:prefixMappings="xmlns:ns0='http://purl.org/dc/elements/1.1/' xmlns:ns1='http://schemas.openxmlformats.org/package/2006/metadata/core-properties' " w:xpath="/ns1:coreProperties[1]/ns1:keywords[1]" w:storeItemID="{6C3C8BC8-F283-45AE-878A-BAB7291924A1}"/>
                 <w:text/>
               </w:sdtPr>
-              <w:sdtEndPr/>
               <w:sdtContent>
                 <w:r>
                   <w:rPr>
@@ -16582,7 +18471,6 @@
                 <w:dataBinding w:prefixMappings="xmlns:ns0='http://purl.org/dc/elements/1.1/' xmlns:ns1='http://schemas.openxmlformats.org/package/2006/metadata/core-properties' " w:xpath="/ns1:coreProperties[1]/ns1:keywords[1]" w:storeItemID="{6C3C8BC8-F283-45AE-878A-BAB7291924A1}"/>
                 <w:text/>
               </w:sdtPr>
-              <w:sdtEndPr/>
               <w:sdtContent>
                 <w:r>
                   <w:rPr>
@@ -16668,7 +18556,6 @@
                 <w:dataBinding w:prefixMappings="xmlns:ns0='http://purl.org/dc/elements/1.1/' xmlns:ns1='http://schemas.openxmlformats.org/package/2006/metadata/core-properties' " w:xpath="/ns1:coreProperties[1]/ns1:keywords[1]" w:storeItemID="{6C3C8BC8-F283-45AE-878A-BAB7291924A1}"/>
                 <w:text/>
               </w:sdtPr>
-              <w:sdtEndPr/>
               <w:sdtContent>
                 <w:r>
                   <w:rPr>
@@ -16727,7 +18614,6 @@
                 <w:dataBinding w:prefixMappings="xmlns:ns0='http://purl.org/dc/elements/1.1/' xmlns:ns1='http://schemas.openxmlformats.org/package/2006/metadata/core-properties' " w:xpath="/ns1:coreProperties[1]/ns1:keywords[1]" w:storeItemID="{6C3C8BC8-F283-45AE-878A-BAB7291924A1}"/>
                 <w:text/>
               </w:sdtPr>
-              <w:sdtEndPr/>
               <w:sdtContent>
                 <w:r>
                   <w:rPr>
@@ -21162,24 +23048,53 @@
       </w:r>
     </w:p>
   </w:comment>
+  <w:comment w:id="9" w:author="Kevin Smith" w:date="2020-08-27T08:07:00Z" w:initials="KS">
+    <w:p>
+      <w:pPr>
+        <w:pStyle w:val="CommentText"/>
+      </w:pPr>
+      <w:r>
+        <w:rPr>
+          <w:rStyle w:val="CommentReference"/>
+        </w:rPr>
+        <w:annotationRef/>
+      </w:r>
+      <w:r>
+        <w:t>Forgive my ignorance – I can’t figure out how to update the header of this table to Table 4!</w:t>
+      </w:r>
+    </w:p>
+    <w:p>
+      <w:pPr>
+        <w:pStyle w:val="CommentText"/>
+      </w:pPr>
+    </w:p>
+    <w:p>
+      <w:pPr>
+        <w:pStyle w:val="CommentText"/>
+      </w:pPr>
+    </w:p>
+  </w:comment>
 </w:comments>
 </file>
 
 <file path=word/commentsExtended.xml><?xml version="1.0" encoding="utf-8"?>
 <w15:commentsEx xmlns:wpc="http://schemas.microsoft.com/office/word/2010/wordprocessingCanvas" xmlns:cx="http://schemas.microsoft.com/office/drawing/2014/chartex" xmlns:cx1="http://schemas.microsoft.com/office/drawing/2015/9/8/chartex" xmlns:cx2="http://schemas.microsoft.com/office/drawing/2015/10/21/chartex" xmlns:cx3="http://schemas.microsoft.com/office/drawing/2016/5/9/chartex" xmlns:cx4="http://schemas.microsoft.com/office/drawing/2016/5/10/chartex" xmlns:cx5="http://schemas.microsoft.com/office/drawing/2016/5/11/chartex" xmlns:cx6="http://schemas.microsoft.com/office/drawing/2016/5/12/chartex" xmlns:cx7="http://schemas.microsoft.com/office/drawing/2016/5/13/chartex" xmlns:cx8="http://schemas.microsoft.com/office/drawing/2016/5/14/chartex" xmlns:mc="http://schemas.openxmlformats.org/markup-compatibility/2006" xmlns:aink="http://schemas.microsoft.com/office/drawing/2016/ink" xmlns:am3d="http://schemas.microsoft.com/office/drawing/2017/model3d" xmlns:o="urn:schemas-microsoft-com:office:office" xmlns:r="http://schemas.openxmlformats.org/officeDocument/2006/relationships" xmlns:m="http://schemas.openxmlformats.org/officeDocument/2006/math" xmlns:v="urn:schemas-microsoft-com:vml" xmlns:wp14="http://schemas.microsoft.com/office/word/2010/wordprocessingDrawing" xmlns:wp="http://schemas.openxmlformats.org/drawingml/2006/wordprocessingDrawing" xmlns:w10="urn:schemas-microsoft-com:office:word" xmlns:w="http://schemas.openxmlformats.org/wordprocessingml/2006/main" xmlns:w14="http://schemas.microsoft.com/office/word/2010/wordml" xmlns:w15="http://schemas.microsoft.com/office/word/2012/wordml" xmlns:w16cex="http://schemas.microsoft.com/office/word/2018/wordml/cex" xmlns:w16cid="http://schemas.microsoft.com/office/word/2016/wordml/cid" xmlns:w16="http://schemas.microsoft.com/office/word/2018/wordml" xmlns:w16se="http://schemas.microsoft.com/office/word/2015/wordml/symex" xmlns:wpg="http://schemas.microsoft.com/office/word/2010/wordprocessingGroup" xmlns:wpi="http://schemas.microsoft.com/office/word/2010/wordprocessingInk" xmlns:wne="http://schemas.microsoft.com/office/word/2006/wordml" xmlns:wps="http://schemas.microsoft.com/office/word/2010/wordprocessingShape" mc:Ignorable="w14 w15 w16se w16cid w16 w16cex wp14">
   <w15:commentEx w15:paraId="2192ACA7" w15:done="1"/>
+  <w15:commentEx w15:paraId="71BAC2FE" w15:done="0"/>
 </w15:commentsEx>
 </file>
 
 <file path=word/commentsExtensible.xml><?xml version="1.0" encoding="utf-8"?>
 <w16cex:commentsExtensible xmlns:wpc="http://schemas.microsoft.com/office/word/2010/wordprocessingCanvas" xmlns:cx="http://schemas.microsoft.com/office/drawing/2014/chartex" xmlns:cx1="http://schemas.microsoft.com/office/drawing/2015/9/8/chartex" xmlns:cx2="http://schemas.microsoft.com/office/drawing/2015/10/21/chartex" xmlns:cx3="http://schemas.microsoft.com/office/drawing/2016/5/9/chartex" xmlns:cx4="http://schemas.microsoft.com/office/drawing/2016/5/10/chartex" xmlns:cx5="http://schemas.microsoft.com/office/drawing/2016/5/11/chartex" xmlns:cx6="http://schemas.microsoft.com/office/drawing/2016/5/12/chartex" xmlns:cx7="http://schemas.microsoft.com/office/drawing/2016/5/13/chartex" xmlns:cx8="http://schemas.microsoft.com/office/drawing/2016/5/14/chartex" xmlns:mc="http://schemas.openxmlformats.org/markup-compatibility/2006" xmlns:aink="http://schemas.microsoft.com/office/drawing/2016/ink" xmlns:am3d="http://schemas.microsoft.com/office/drawing/2017/model3d" xmlns:o="urn:schemas-microsoft-com:office:office" xmlns:r="http://schemas.openxmlformats.org/officeDocument/2006/relationships" xmlns:m="http://schemas.openxmlformats.org/officeDocument/2006/math" xmlns:v="urn:schemas-microsoft-com:vml" xmlns:wp14="http://schemas.microsoft.com/office/word/2010/wordprocessingDrawing" xmlns:wp="http://schemas.openxmlformats.org/drawingml/2006/wordprocessingDrawing" xmlns:w10="urn:schemas-microsoft-com:office:word" xmlns:w="http://schemas.openxmlformats.org/wordprocessingml/2006/main" xmlns:w14="http://schemas.microsoft.com/office/word/2010/wordml" xmlns:w15="http://schemas.microsoft.com/office/word/2012/wordml" xmlns:w16cex="http://schemas.microsoft.com/office/word/2018/wordml/cex" xmlns:w16cid="http://schemas.microsoft.com/office/word/2016/wordml/cid" xmlns:w16="http://schemas.microsoft.com/office/word/2018/wordml" xmlns:w16se="http://schemas.microsoft.com/office/word/2015/wordml/symex" xmlns:wpg="http://schemas.microsoft.com/office/word/2010/wordprocessingGroup" xmlns:wpi="http://schemas.microsoft.com/office/word/2010/wordprocessingInk" xmlns:wne="http://schemas.microsoft.com/office/word/2006/wordml" xmlns:wps="http://schemas.microsoft.com/office/word/2010/wordprocessingShape" mc:Ignorable="w14 w15 w16se w16cid w16 w16cex wp14">
   <w16cex:commentExtensible w16cex:durableId="22F0C2F9" w16cex:dateUtc="2020-08-26T18:16:00Z"/>
+  <w16cex:commentExtensible w16cex:durableId="22F1E845" w16cex:dateUtc="2020-08-27T15:07:00Z"/>
 </w16cex:commentsExtensible>
 </file>
 
 <file path=word/commentsIds.xml><?xml version="1.0" encoding="utf-8"?>
 <w16cid:commentsIds xmlns:wpc="http://schemas.microsoft.com/office/word/2010/wordprocessingCanvas" xmlns:cx="http://schemas.microsoft.com/office/drawing/2014/chartex" xmlns:cx1="http://schemas.microsoft.com/office/drawing/2015/9/8/chartex" xmlns:cx2="http://schemas.microsoft.com/office/drawing/2015/10/21/chartex" xmlns:cx3="http://schemas.microsoft.com/office/drawing/2016/5/9/chartex" xmlns:cx4="http://schemas.microsoft.com/office/drawing/2016/5/10/chartex" xmlns:cx5="http://schemas.microsoft.com/office/drawing/2016/5/11/chartex" xmlns:cx6="http://schemas.microsoft.com/office/drawing/2016/5/12/chartex" xmlns:cx7="http://schemas.microsoft.com/office/drawing/2016/5/13/chartex" xmlns:cx8="http://schemas.microsoft.com/office/drawing/2016/5/14/chartex" xmlns:mc="http://schemas.openxmlformats.org/markup-compatibility/2006" xmlns:aink="http://schemas.microsoft.com/office/drawing/2016/ink" xmlns:am3d="http://schemas.microsoft.com/office/drawing/2017/model3d" xmlns:o="urn:schemas-microsoft-com:office:office" xmlns:r="http://schemas.openxmlformats.org/officeDocument/2006/relationships" xmlns:m="http://schemas.openxmlformats.org/officeDocument/2006/math" xmlns:v="urn:schemas-microsoft-com:vml" xmlns:wp14="http://schemas.microsoft.com/office/word/2010/wordprocessingDrawing" xmlns:wp="http://schemas.openxmlformats.org/drawingml/2006/wordprocessingDrawing" xmlns:w10="urn:schemas-microsoft-com:office:word" xmlns:w="http://schemas.openxmlformats.org/wordprocessingml/2006/main" xmlns:w14="http://schemas.microsoft.com/office/word/2010/wordml" xmlns:w15="http://schemas.microsoft.com/office/word/2012/wordml" xmlns:w16cex="http://schemas.microsoft.com/office/word/2018/wordml/cex" xmlns:w16cid="http://schemas.microsoft.com/office/word/2016/wordml/cid" xmlns:w16="http://schemas.microsoft.com/office/word/2018/wordml" xmlns:w16se="http://schemas.microsoft.com/office/word/2015/wordml/symex" xmlns:wpg="http://schemas.microsoft.com/office/word/2010/wordprocessingGroup" xmlns:wpi="http://schemas.microsoft.com/office/word/2010/wordprocessingInk" xmlns:wne="http://schemas.microsoft.com/office/word/2006/wordml" xmlns:wps="http://schemas.microsoft.com/office/word/2010/wordprocessingShape" mc:Ignorable="w14 w15 w16se w16cid w16 w16cex wp14">
   <w16cid:commentId w16cid:paraId="2192ACA7" w16cid:durableId="22F0C2F9"/>
+  <w16cid:commentId w16cid:paraId="71BAC2FE" w16cid:durableId="22F1E845"/>
 </w16cid:commentsIds>
 </file>
 
@@ -23445,6 +25360,9 @@
 <w15:people xmlns:wpc="http://schemas.microsoft.com/office/word/2010/wordprocessingCanvas" xmlns:cx="http://schemas.microsoft.com/office/drawing/2014/chartex" xmlns:cx1="http://schemas.microsoft.com/office/drawing/2015/9/8/chartex" xmlns:cx2="http://schemas.microsoft.com/office/drawing/2015/10/21/chartex" xmlns:cx3="http://schemas.microsoft.com/office/drawing/2016/5/9/chartex" xmlns:cx4="http://schemas.microsoft.com/office/drawing/2016/5/10/chartex" xmlns:cx5="http://schemas.microsoft.com/office/drawing/2016/5/11/chartex" xmlns:cx6="http://schemas.microsoft.com/office/drawing/2016/5/12/chartex" xmlns:cx7="http://schemas.microsoft.com/office/drawing/2016/5/13/chartex" xmlns:cx8="http://schemas.microsoft.com/office/drawing/2016/5/14/chartex" xmlns:mc="http://schemas.openxmlformats.org/markup-compatibility/2006" xmlns:aink="http://schemas.microsoft.com/office/drawing/2016/ink" xmlns:am3d="http://schemas.microsoft.com/office/drawing/2017/model3d" xmlns:o="urn:schemas-microsoft-com:office:office" xmlns:r="http://schemas.openxmlformats.org/officeDocument/2006/relationships" xmlns:m="http://schemas.openxmlformats.org/officeDocument/2006/math" xmlns:v="urn:schemas-microsoft-com:vml" xmlns:wp14="http://schemas.microsoft.com/office/word/2010/wordprocessingDrawing" xmlns:wp="http://schemas.openxmlformats.org/drawingml/2006/wordprocessingDrawing" xmlns:w10="urn:schemas-microsoft-com:office:word" xmlns:w="http://schemas.openxmlformats.org/wordprocessingml/2006/main" xmlns:w14="http://schemas.microsoft.com/office/word/2010/wordml" xmlns:w15="http://schemas.microsoft.com/office/word/2012/wordml" xmlns:w16cex="http://schemas.microsoft.com/office/word/2018/wordml/cex" xmlns:w16cid="http://schemas.microsoft.com/office/word/2016/wordml/cid" xmlns:w16="http://schemas.microsoft.com/office/word/2018/wordml" xmlns:w16se="http://schemas.microsoft.com/office/word/2015/wordml/symex" xmlns:wpg="http://schemas.microsoft.com/office/word/2010/wordprocessingGroup" xmlns:wpi="http://schemas.microsoft.com/office/word/2010/wordprocessingInk" xmlns:wne="http://schemas.microsoft.com/office/word/2006/wordml" xmlns:wps="http://schemas.microsoft.com/office/word/2010/wordprocessingShape" mc:Ignorable="w14 w15 w16se w16cid w16 w16cex wp14">
   <w15:person w15:author="Sara Lindberg">
     <w15:presenceInfo w15:providerId="AD" w15:userId="S::SLindberg@intera.com::ab96775d-ae92-42ee-bbcc-9d83de09aff5"/>
+  </w15:person>
+  <w15:person w15:author="Kevin Smith">
+    <w15:presenceInfo w15:providerId="AD" w15:userId="S::KSmith@intera.com::e0ac122a-a1c6-47ef-908f-b53f852e3ce6"/>
   </w15:person>
 </w15:people>
 </file>
@@ -23847,7 +25765,7 @@
   <w:style w:type="paragraph" w:default="1" w:styleId="Normal">
     <w:name w:val="Normal"/>
     <w:qFormat/>
-    <w:rsid w:val="00E62A15"/>
+    <w:rsid w:val="007736D5"/>
     <w:pPr>
       <w:spacing w:after="0" w:line="240" w:lineRule="auto"/>
     </w:pPr>
@@ -24886,6 +26804,93 @@
         </w:p>
       </w:docPartBody>
     </w:docPart>
+    <w:docPart>
+      <w:docPartPr>
+        <w:name w:val="8B0155AB38594CA4ABE9DE4FB696BDF8"/>
+        <w:category>
+          <w:name w:val="General"/>
+          <w:gallery w:val="placeholder"/>
+        </w:category>
+        <w:types>
+          <w:type w:val="bbPlcHdr"/>
+        </w:types>
+        <w:behaviors>
+          <w:behavior w:val="content"/>
+        </w:behaviors>
+        <w:guid w:val="{1FC78AC6-0583-4436-8A37-BC2A4EA7ED44}"/>
+      </w:docPartPr>
+      <w:docPartBody>
+        <w:p>
+          <w:pPr>
+            <w:pStyle w:val="8B0155AB38594CA4ABE9DE4FB696BDF8"/>
+          </w:pPr>
+          <w:r>
+            <w:rPr>
+              <w:rStyle w:val="PlaceholderText"/>
+            </w:rPr>
+            <w:t>[Keywords]</w:t>
+          </w:r>
+        </w:p>
+      </w:docPartBody>
+    </w:docPart>
+    <w:docPart>
+      <w:docPartPr>
+        <w:name w:val="FB8503544FFF4F6488EB2DA0C9F3DCDA"/>
+        <w:category>
+          <w:name w:val="General"/>
+          <w:gallery w:val="placeholder"/>
+        </w:category>
+        <w:types>
+          <w:type w:val="bbPlcHdr"/>
+        </w:types>
+        <w:behaviors>
+          <w:behavior w:val="content"/>
+        </w:behaviors>
+        <w:guid w:val="{0902CF51-9141-49F5-9D5E-CDC9374C7DB8}"/>
+      </w:docPartPr>
+      <w:docPartBody>
+        <w:p>
+          <w:pPr>
+            <w:pStyle w:val="FB8503544FFF4F6488EB2DA0C9F3DCDA"/>
+          </w:pPr>
+          <w:r>
+            <w:rPr>
+              <w:rStyle w:val="PlaceholderText"/>
+            </w:rPr>
+            <w:t>[Keywords]</w:t>
+          </w:r>
+        </w:p>
+      </w:docPartBody>
+    </w:docPart>
+    <w:docPart>
+      <w:docPartPr>
+        <w:name w:val="91845B62C69D48F99EB58EC100AB203F"/>
+        <w:category>
+          <w:name w:val="General"/>
+          <w:gallery w:val="placeholder"/>
+        </w:category>
+        <w:types>
+          <w:type w:val="bbPlcHdr"/>
+        </w:types>
+        <w:behaviors>
+          <w:behavior w:val="content"/>
+        </w:behaviors>
+        <w:guid w:val="{F6DB6608-595A-4C13-8846-56A8883257E3}"/>
+      </w:docPartPr>
+      <w:docPartBody>
+        <w:p>
+          <w:pPr>
+            <w:pStyle w:val="91845B62C69D48F99EB58EC100AB203F"/>
+          </w:pPr>
+          <w:r>
+            <w:rPr>
+              <w:rStyle w:val="PlaceholderText"/>
+            </w:rPr>
+            <w:t>[Keywords]</w:t>
+          </w:r>
+        </w:p>
+      </w:docPartBody>
+    </w:docPart>
   </w:docParts>
 </w:glossaryDocument>
 </file>
@@ -24995,6 +27000,7 @@
     <w:rsid w:val="00D24183"/>
     <w:rsid w:val="00E01AA4"/>
     <w:rsid w:val="00E03B4D"/>
+    <w:rsid w:val="00EB251A"/>
     <w:rsid w:val="00EE4B67"/>
     <w:rsid w:val="00EE5E56"/>
     <w:rsid w:val="00FE54F6"/>
@@ -25451,7 +27457,7 @@
     <w:basedOn w:val="DefaultParagraphFont"/>
     <w:uiPriority w:val="99"/>
     <w:semiHidden/>
-    <w:rsid w:val="00D24183"/>
+    <w:rsid w:val="00EB251A"/>
     <w:rPr>
       <w:color w:val="808080"/>
     </w:rPr>
@@ -25647,6 +27653,18 @@
   <w:style w:type="paragraph" w:customStyle="1" w:styleId="CC72010FE28246029AD4893681EF65DF">
     <w:name w:val="CC72010FE28246029AD4893681EF65DF"/>
     <w:rsid w:val="00D24183"/>
+  </w:style>
+  <w:style w:type="paragraph" w:customStyle="1" w:styleId="8B0155AB38594CA4ABE9DE4FB696BDF8">
+    <w:name w:val="8B0155AB38594CA4ABE9DE4FB696BDF8"/>
+    <w:rsid w:val="00EB251A"/>
+  </w:style>
+  <w:style w:type="paragraph" w:customStyle="1" w:styleId="FB8503544FFF4F6488EB2DA0C9F3DCDA">
+    <w:name w:val="FB8503544FFF4F6488EB2DA0C9F3DCDA"/>
+    <w:rsid w:val="00EB251A"/>
+  </w:style>
+  <w:style w:type="paragraph" w:customStyle="1" w:styleId="91845B62C69D48F99EB58EC100AB203F">
+    <w:name w:val="91845B62C69D48F99EB58EC100AB203F"/>
+    <w:rsid w:val="00EB251A"/>
   </w:style>
 </w:styles>
 </file>
@@ -25954,6 +27972,16 @@
 </file>
 
 <file path=customXml/item1.xml><?xml version="1.0" encoding="utf-8"?>
+<p:properties xmlns:p="http://schemas.microsoft.com/office/2006/metadata/properties" xmlns:xsi="http://www.w3.org/2001/XMLSchema-instance" xmlns:pc="http://schemas.microsoft.com/office/infopath/2007/PartnerControls">
+  <documentManagement/>
+</p:properties>
+</file>
+
+<file path=customXml/item2.xml><?xml version="1.0" encoding="utf-8"?>
+<b:Sources xmlns:b="http://schemas.openxmlformats.org/officeDocument/2006/bibliography" xmlns="http://schemas.openxmlformats.org/officeDocument/2006/bibliography" SelectedStyle="\APASixthEditionOfficeOnline.xsl" StyleName="APA" Version="6"/>
+</file>
+
+<file path=customXml/item3.xml><?xml version="1.0" encoding="utf-8"?>
 <ct:contentTypeSchema xmlns:ct="http://schemas.microsoft.com/office/2006/metadata/contentType" xmlns:ma="http://schemas.microsoft.com/office/2006/metadata/properties/metaAttributes" ct:_="" ma:_="" ma:contentTypeName="Document" ma:contentTypeID="0x010100092ED8BFBE6B3A4EA77F2F6C3B7D5F03" ma:contentTypeVersion="8" ma:contentTypeDescription="Create a new document." ma:contentTypeScope="" ma:versionID="796696fc8e9b9101acb13fc7b732803f">
   <xsd:schema xmlns:xsd="http://www.w3.org/2001/XMLSchema" xmlns:xs="http://www.w3.org/2001/XMLSchema" xmlns:p="http://schemas.microsoft.com/office/2006/metadata/properties" xmlns:ns2="786b8faf-106f-4958-a2b4-f779ae144ea5" targetNamespace="http://schemas.microsoft.com/office/2006/metadata/properties" ma:root="true" ma:fieldsID="7e5bcc9bcf80405593e224788f38d223" ns2:_="">
     <xsd:import namespace="786b8faf-106f-4958-a2b4-f779ae144ea5"/>
@@ -26125,16 +28153,6 @@
 </ct:contentTypeSchema>
 </file>
 
-<file path=customXml/item2.xml><?xml version="1.0" encoding="utf-8"?>
-<b:Sources xmlns:b="http://schemas.openxmlformats.org/officeDocument/2006/bibliography" xmlns="http://schemas.openxmlformats.org/officeDocument/2006/bibliography" SelectedStyle="\APASixthEditionOfficeOnline.xsl" StyleName="APA" Version="6"/>
-</file>
-
-<file path=customXml/item3.xml><?xml version="1.0" encoding="utf-8"?>
-<p:properties xmlns:p="http://schemas.microsoft.com/office/2006/metadata/properties" xmlns:xsi="http://www.w3.org/2001/XMLSchema-instance" xmlns:pc="http://schemas.microsoft.com/office/infopath/2007/PartnerControls">
-  <documentManagement/>
-</p:properties>
-</file>
-
 <file path=customXml/item4.xml><?xml version="1.0" encoding="utf-8"?>
 <?mso-contentType ?>
 <FormTemplates xmlns="http://schemas.microsoft.com/sharepoint/v3/contenttype/forms">
@@ -26145,6 +28163,23 @@
 </file>
 
 <file path=customXml/itemProps1.xml><?xml version="1.0" encoding="utf-8"?>
+<ds:datastoreItem xmlns:ds="http://schemas.openxmlformats.org/officeDocument/2006/customXml" ds:itemID="{E06CAFCD-6133-4BF3-A671-56544DC9D586}">
+  <ds:schemaRefs>
+    <ds:schemaRef ds:uri="http://schemas.microsoft.com/office/2006/metadata/properties"/>
+    <ds:schemaRef ds:uri="http://schemas.microsoft.com/office/infopath/2007/PartnerControls"/>
+  </ds:schemaRefs>
+</ds:datastoreItem>
+</file>
+
+<file path=customXml/itemProps2.xml><?xml version="1.0" encoding="utf-8"?>
+<ds:datastoreItem xmlns:ds="http://schemas.openxmlformats.org/officeDocument/2006/customXml" ds:itemID="{0D646848-98D7-4B12-BE7A-DACC460A86B9}">
+  <ds:schemaRefs>
+    <ds:schemaRef ds:uri="http://schemas.openxmlformats.org/officeDocument/2006/bibliography"/>
+  </ds:schemaRefs>
+</ds:datastoreItem>
+</file>
+
+<file path=customXml/itemProps3.xml><?xml version="1.0" encoding="utf-8"?>
 <ds:datastoreItem xmlns:ds="http://schemas.openxmlformats.org/officeDocument/2006/customXml" ds:itemID="{1FAACE68-BB26-42D3-BF86-4B60A8669896}">
   <ds:schemaRefs>
     <ds:schemaRef ds:uri="http://schemas.microsoft.com/office/2006/metadata/contentType"/>
@@ -26162,23 +28197,6 @@
 </ds:datastoreItem>
 </file>
 
-<file path=customXml/itemProps2.xml><?xml version="1.0" encoding="utf-8"?>
-<ds:datastoreItem xmlns:ds="http://schemas.openxmlformats.org/officeDocument/2006/customXml" ds:itemID="{0D646848-98D7-4B12-BE7A-DACC460A86B9}">
-  <ds:schemaRefs>
-    <ds:schemaRef ds:uri="http://schemas.openxmlformats.org/officeDocument/2006/bibliography"/>
-  </ds:schemaRefs>
-</ds:datastoreItem>
-</file>
-
-<file path=customXml/itemProps3.xml><?xml version="1.0" encoding="utf-8"?>
-<ds:datastoreItem xmlns:ds="http://schemas.openxmlformats.org/officeDocument/2006/customXml" ds:itemID="{E06CAFCD-6133-4BF3-A671-56544DC9D586}">
-  <ds:schemaRefs>
-    <ds:schemaRef ds:uri="http://schemas.microsoft.com/office/2006/metadata/properties"/>
-    <ds:schemaRef ds:uri="http://schemas.microsoft.com/office/infopath/2007/PartnerControls"/>
-  </ds:schemaRefs>
-</ds:datastoreItem>
-</file>
-
 <file path=customXml/itemProps4.xml><?xml version="1.0" encoding="utf-8"?>
 <ds:datastoreItem xmlns:ds="http://schemas.openxmlformats.org/officeDocument/2006/customXml" ds:itemID="{8D42678C-F8F3-49FD-9D71-B1240709B3FD}">
   <ds:schemaRefs>

</xml_diff>